<commit_message>
Essai sur le prox sensor
</commit_message>
<xml_diff>
--- a/Dossier de conception - SmartDring.docx
+++ b/Dossier de conception - SmartDring.docx
@@ -30,6 +30,7 @@
             <w:rPr>
               <w:rFonts w:asciiTheme="minorHAnsi" w:hAnsiTheme="minorHAnsi"/>
               <w:noProof/>
+              <w:lang w:eastAsia="fr-FR" w:bidi="ar-SA"/>
             </w:rPr>
             <mc:AlternateContent>
               <mc:Choice Requires="wps">
@@ -100,6 +101,7 @@
                                   <w:dataBinding w:prefixMappings="xmlns:ns0='http://schemas.openxmlformats.org/package/2006/metadata/core-properties' xmlns:ns1='http://purl.org/dc/elements/1.1/'" w:xpath="/ns0:coreProperties[1]/ns1:title[1]" w:storeItemID="{6C3C8BC8-F283-45AE-878A-BAB7291924A1}"/>
                                   <w:text/>
                                 </w:sdtPr>
+                                <w:sdtEndPr/>
                                 <w:sdtContent>
                                   <w:p>
                                     <w:pPr>
@@ -195,6 +197,7 @@
             <w:rPr>
               <w:rFonts w:asciiTheme="minorHAnsi" w:hAnsiTheme="minorHAnsi"/>
               <w:noProof/>
+              <w:lang w:eastAsia="fr-FR" w:bidi="ar-SA"/>
             </w:rPr>
             <mc:AlternateContent>
               <mc:Choice Requires="wpg">
@@ -393,6 +396,7 @@
                                       <w:calendar w:val="gregorian"/>
                                     </w:date>
                                   </w:sdtPr>
+                                  <w:sdtEndPr/>
                                   <w:sdtContent>
                                     <w:p>
                                       <w:pPr>
@@ -484,6 +488,7 @@
                                     <w:dataBinding w:prefixMappings="xmlns:ns0='http://schemas.openxmlformats.org/package/2006/metadata/core-properties' xmlns:ns1='http://purl.org/dc/elements/1.1/'" w:xpath="/ns0:coreProperties[1]/ns1:creator[1]" w:storeItemID="{6C3C8BC8-F283-45AE-878A-BAB7291924A1}"/>
                                     <w:text/>
                                   </w:sdtPr>
+                                  <w:sdtEndPr/>
                                   <w:sdtContent>
                                     <w:p>
                                       <w:pPr>
@@ -514,6 +519,7 @@
                                     <w:dataBinding w:prefixMappings="xmlns:ns0='http://schemas.openxmlformats.org/officeDocument/2006/extended-properties'" w:xpath="/ns0:Properties[1]/ns0:Company[1]" w:storeItemID="{6668398D-A668-4E3E-A5EB-62B293D839F1}"/>
                                     <w:text/>
                                   </w:sdtPr>
+                                  <w:sdtEndPr/>
                                   <w:sdtContent>
                                     <w:p>
                                       <w:pPr>
@@ -547,6 +553,7 @@
                                       <w:calendar w:val="gregorian"/>
                                     </w:date>
                                   </w:sdtPr>
+                                  <w:sdtEndPr/>
                                   <w:sdtContent>
                                     <w:p>
                                       <w:pPr>
@@ -781,6 +788,7 @@
             <w:rPr>
               <w:rFonts w:asciiTheme="minorHAnsi" w:hAnsiTheme="minorHAnsi"/>
               <w:noProof/>
+              <w:lang w:eastAsia="fr-FR" w:bidi="ar-SA"/>
             </w:rPr>
             <w:drawing>
               <wp:anchor distT="0" distB="0" distL="114300" distR="114300" simplePos="0" relativeHeight="251660288" behindDoc="0" locked="0" layoutInCell="0" allowOverlap="1" wp14:anchorId="724F7691" wp14:editId="6D849521">
@@ -1888,15 +1896,7 @@
           <w:color w:val="008000"/>
           <w:szCs w:val="22"/>
         </w:rPr>
-        <w:t>régler</w:t>
-      </w:r>
-      <w:r>
-        <w:rPr>
-          <w:rFonts w:asciiTheme="minorHAnsi" w:hAnsiTheme="minorHAnsi"/>
-          <w:color w:val="008000"/>
-          <w:szCs w:val="22"/>
-        </w:rPr>
-        <w:t xml:space="preserve"> les différentes sonneries du téléphone (alarme, appel, notification)</w:t>
+        <w:t>régler les différentes sonneries du téléphone (alarme, appel, notification)</w:t>
       </w:r>
       <w:r>
         <w:rPr>
@@ -1904,7 +1904,7 @@
           <w:color w:val="000000"/>
           <w:szCs w:val="22"/>
         </w:rPr>
-        <w:t xml:space="preserve"> </w:t>
+        <w:t xml:space="preserve"> sur une seule pa</w:t>
       </w:r>
       <w:r>
         <w:rPr>
@@ -1912,7 +1912,7 @@
           <w:color w:val="000000"/>
           <w:szCs w:val="22"/>
         </w:rPr>
-        <w:t>sur une seule pa</w:t>
+        <w:t>ge avec des sliders. Le réglage</w:t>
       </w:r>
       <w:r>
         <w:rPr>
@@ -1920,23 +1920,7 @@
           <w:color w:val="000000"/>
           <w:szCs w:val="22"/>
         </w:rPr>
-        <w:t>ge avec des sliders. Le réglage</w:t>
-      </w:r>
-      <w:r>
-        <w:rPr>
-          <w:rFonts w:asciiTheme="minorHAnsi" w:hAnsiTheme="minorHAnsi"/>
-          <w:color w:val="000000"/>
-          <w:szCs w:val="22"/>
-        </w:rPr>
-        <w:t xml:space="preserve"> du volume est centralisé mais pas de gestion du contexte, ni d'automatisation des taches. Une seule interaction possible avec les </w:t>
-      </w:r>
-      <w:r>
-        <w:rPr>
-          <w:rFonts w:asciiTheme="minorHAnsi" w:hAnsiTheme="minorHAnsi"/>
-          <w:color w:val="000000"/>
-          <w:szCs w:val="22"/>
-        </w:rPr>
-        <w:t>sonneries (le slider).</w:t>
+        <w:t xml:space="preserve"> du volume est centralisé mais pas de gestion du contexte, ni d'automatisation des taches. Une seule interaction possible avec les sonneries (le slider).</w:t>
       </w:r>
     </w:p>
     <w:p>
@@ -2189,14 +2173,7 @@
           <w:rFonts w:asciiTheme="minorHAnsi" w:hAnsiTheme="minorHAnsi"/>
           <w:szCs w:val="22"/>
         </w:rPr>
-        <w:t xml:space="preserve"> les fonctionnalités de l'ap</w:t>
-      </w:r>
-      <w:r>
-        <w:rPr>
-          <w:rFonts w:asciiTheme="minorHAnsi" w:hAnsiTheme="minorHAnsi"/>
-          <w:szCs w:val="22"/>
-        </w:rPr>
-        <w:t xml:space="preserve">plication. </w:t>
+        <w:t xml:space="preserve"> les fonctionnalités de l'application. </w:t>
       </w:r>
       <w:r>
         <w:rPr>
@@ -2247,14 +2224,7 @@
           <w:rFonts w:asciiTheme="minorHAnsi" w:hAnsiTheme="minorHAnsi"/>
           <w:szCs w:val="22"/>
         </w:rPr>
-        <w:t>). En outre la page d’accueil ne contient aucune information pour aider l'utilisateur qui ne sait et ne peut rien faire dans l'application tant qu'il n'a pas vu que toutes les fonct</w:t>
-      </w:r>
-      <w:r>
-        <w:rPr>
-          <w:rFonts w:asciiTheme="minorHAnsi" w:hAnsiTheme="minorHAnsi"/>
-          <w:szCs w:val="22"/>
-        </w:rPr>
-        <w:t xml:space="preserve">ionnalités étaient dans le navigation drawer. </w:t>
+        <w:t xml:space="preserve">). En outre la page d’accueil ne contient aucune information pour aider l'utilisateur qui ne sait et ne peut rien faire dans l'application tant qu'il n'a pas vu que toutes les fonctionnalités étaient dans le navigation drawer. </w:t>
       </w:r>
     </w:p>
     <w:p>
@@ -2370,14 +2340,7 @@
           <w:rFonts w:asciiTheme="minorHAnsi" w:hAnsiTheme="minorHAnsi"/>
           <w:szCs w:val="22"/>
         </w:rPr>
-        <w:t xml:space="preserve"> il est très difficile de savoir à chaque instant où l'on se trouve dans l'application, et le choix des items de navigation ne renseigne pas sur ce que l'application</w:t>
-      </w:r>
-      <w:r>
-        <w:rPr>
-          <w:rFonts w:asciiTheme="minorHAnsi" w:hAnsiTheme="minorHAnsi"/>
-          <w:szCs w:val="22"/>
-        </w:rPr>
-        <w:t xml:space="preserve"> offre comme service (par exemple</w:t>
+        <w:t xml:space="preserve"> il est très difficile de savoir à chaque instant où l'on se trouve dans l'application, et le choix des items de navigation ne renseigne pas sur ce que l'application offre comme service (par exemple</w:t>
       </w:r>
       <w:r>
         <w:rPr>
@@ -2508,14 +2471,7 @@
           <w:rFonts w:asciiTheme="minorHAnsi" w:hAnsiTheme="minorHAnsi"/>
           <w:szCs w:val="22"/>
         </w:rPr>
-        <w:t xml:space="preserve"> sur </w:t>
-      </w:r>
-      <w:r>
-        <w:rPr>
-          <w:rFonts w:asciiTheme="minorHAnsi" w:hAnsiTheme="minorHAnsi"/>
-          <w:szCs w:val="22"/>
-        </w:rPr>
-        <w:t xml:space="preserve">ce dernier). </w:t>
+        <w:t xml:space="preserve"> sur ce dernier). </w:t>
       </w:r>
       <w:r>
         <w:rPr>
@@ -2651,15 +2607,7 @@
           <w:color w:val="000000"/>
           <w:szCs w:val="22"/>
         </w:rPr>
-        <w:t xml:space="preserve"> </w:t>
-      </w:r>
-      <w:r>
-        <w:rPr>
-          <w:rFonts w:asciiTheme="minorHAnsi" w:hAnsiTheme="minorHAnsi"/>
-          <w:color w:val="000000"/>
-          <w:szCs w:val="22"/>
-        </w:rPr>
-        <w:t>(</w:t>
+        <w:t xml:space="preserve"> (</w:t>
       </w:r>
       <w:r>
         <w:rPr>
@@ -2752,7 +2700,7 @@
           <w:color w:val="000000"/>
           <w:szCs w:val="22"/>
         </w:rPr>
-        <w:t xml:space="preserve"> </w:t>
+        <w:t xml:space="preserve"> (</w:t>
       </w:r>
       <w:r>
         <w:rPr>
@@ -2760,7 +2708,7 @@
           <w:color w:val="000000"/>
           <w:szCs w:val="22"/>
         </w:rPr>
-        <w:t>(</w:t>
+        <w:t>par exemple</w:t>
       </w:r>
       <w:r>
         <w:rPr>
@@ -2768,23 +2716,7 @@
           <w:color w:val="000000"/>
           <w:szCs w:val="22"/>
         </w:rPr>
-        <w:t>par exemple</w:t>
-      </w:r>
-      <w:r>
-        <w:rPr>
-          <w:rFonts w:asciiTheme="minorHAnsi" w:hAnsiTheme="minorHAnsi"/>
-          <w:color w:val="000000"/>
-          <w:szCs w:val="22"/>
-        </w:rPr>
-        <w:t xml:space="preserve"> </w:t>
-      </w:r>
-      <w:r>
-        <w:rPr>
-          <w:rFonts w:asciiTheme="minorHAnsi" w:hAnsiTheme="minorHAnsi"/>
-          <w:color w:val="000000"/>
-          <w:szCs w:val="22"/>
-        </w:rPr>
-        <w:t>le mode normal le lundi dès 16h30).</w:t>
+        <w:t xml:space="preserve"> le mode normal le lundi dès 16h30).</w:t>
       </w:r>
     </w:p>
     <w:p>
@@ -3076,17 +3008,7 @@
           <w:sz w:val="28"/>
           <w:szCs w:val="22"/>
         </w:rPr>
-        <w:t>Audio P</w:t>
-      </w:r>
-      <w:r>
-        <w:rPr>
-          <w:rFonts w:asciiTheme="minorHAnsi" w:hAnsiTheme="minorHAnsi"/>
-          <w:b/>
-          <w:color w:val="000000"/>
-          <w:sz w:val="28"/>
-          <w:szCs w:val="22"/>
-        </w:rPr>
-        <w:t>rofiles - Sound Manager</w:t>
+        <w:t>Audio Profiles - Sound Manager</w:t>
       </w:r>
     </w:p>
     <w:p>
@@ -3164,15 +3086,7 @@
           <w:color w:val="000000"/>
           <w:szCs w:val="22"/>
         </w:rPr>
-        <w:t xml:space="preserve">) qui permet de toujours </w:t>
-      </w:r>
-      <w:r>
-        <w:rPr>
-          <w:rFonts w:asciiTheme="minorHAnsi" w:hAnsiTheme="minorHAnsi"/>
-          <w:color w:val="000000"/>
-          <w:szCs w:val="22"/>
-        </w:rPr>
-        <w:t>savoir où je me trouve dans l'application. Une fois arrivé sur une page, les actions possibles sont regroupées dans l'action bar de l'application.</w:t>
+        <w:t>) qui permet de toujours savoir où je me trouve dans l'application. Une fois arrivé sur une page, les actions possibles sont regroupées dans l'action bar de l'application.</w:t>
       </w:r>
     </w:p>
     <w:p>
@@ -3193,31 +3107,7 @@
           <w:color w:val="000000"/>
           <w:szCs w:val="22"/>
         </w:rPr>
-        <w:t>Un des problèmes de l'application est que toutes les actions ne sont pas rangées au même endroit ; la possibi</w:t>
-      </w:r>
-      <w:r>
-        <w:rPr>
-          <w:rFonts w:asciiTheme="minorHAnsi" w:hAnsiTheme="minorHAnsi"/>
-          <w:color w:val="000000"/>
-          <w:szCs w:val="22"/>
-        </w:rPr>
-        <w:t xml:space="preserve">lité de faire du filtrage sur les appels est dans la top bar. Et les autres actions sont disponibles dans le navigation drawer, ce qui fait qu'il a été difficile de les trouver alors que la notice </w:t>
-      </w:r>
-      <w:r>
-        <w:rPr>
-          <w:rFonts w:asciiTheme="minorHAnsi" w:hAnsiTheme="minorHAnsi"/>
-          <w:color w:val="000000"/>
-          <w:szCs w:val="22"/>
-        </w:rPr>
-        <w:t xml:space="preserve">de l'application indiquait ces fonctionnalités sur le play </w:t>
-      </w:r>
-      <w:r>
-        <w:rPr>
-          <w:rFonts w:asciiTheme="minorHAnsi" w:hAnsiTheme="minorHAnsi"/>
-          <w:color w:val="000000"/>
-          <w:szCs w:val="22"/>
-        </w:rPr>
-        <w:t>store.</w:t>
+        <w:t>Un des problèmes de l'application est que toutes les actions ne sont pas rangées au même endroit ; la possibilité de faire du filtrage sur les appels est dans la top bar. Et les autres actions sont disponibles dans le navigation drawer, ce qui fait qu'il a été difficile de les trouver alors que la notice de l'application indiquait ces fonctionnalités sur le play store.</w:t>
       </w:r>
     </w:p>
     <w:p>
@@ -3372,15 +3262,7 @@
           <w:color w:val="000000"/>
           <w:szCs w:val="22"/>
         </w:rPr>
-        <w:t>, car il est possible de faire sonner  ou non le téléphone en fonction de la personne qui appel (exemple : je ne veux pas que mon télépho</w:t>
-      </w:r>
-      <w:r>
-        <w:rPr>
-          <w:rFonts w:asciiTheme="minorHAnsi" w:hAnsiTheme="minorHAnsi"/>
-          <w:color w:val="000000"/>
-          <w:szCs w:val="22"/>
-        </w:rPr>
-        <w:t>ne sonne, sauf si c'est la DRH de l'entreprise qui me propose un stage qui m'appelle).</w:t>
+        <w:t>, car il est possible de faire sonner  ou non le téléphone en fonction de la personne qui appel (exemple : je ne veux pas que mon téléphone sonne, sauf si c'est la DRH de l'entreprise qui me propose un stage qui m'appelle).</w:t>
       </w:r>
     </w:p>
     <w:p>
@@ -3416,15 +3298,7 @@
           <w:color w:val="000000"/>
           <w:szCs w:val="22"/>
         </w:rPr>
-        <w:t xml:space="preserve"> (s'ils sont branchés ou non au téléphone)</w:t>
-      </w:r>
-      <w:r>
-        <w:rPr>
-          <w:rFonts w:asciiTheme="minorHAnsi" w:hAnsiTheme="minorHAnsi"/>
-          <w:color w:val="000000"/>
-          <w:szCs w:val="22"/>
-        </w:rPr>
-        <w:t>.</w:t>
+        <w:t xml:space="preserve"> (s'ils sont branchés ou non au téléphone).</w:t>
       </w:r>
     </w:p>
     <w:p>
@@ -3573,15 +3447,7 @@
           <w:color w:val="000000"/>
           <w:szCs w:val="22"/>
         </w:rPr>
-        <w:t xml:space="preserve"> elle souffre d'</w:t>
-      </w:r>
-      <w:r>
-        <w:rPr>
-          <w:rFonts w:asciiTheme="minorHAnsi" w:hAnsiTheme="minorHAnsi"/>
-          <w:color w:val="000000"/>
-          <w:szCs w:val="22"/>
-        </w:rPr>
-        <w:t xml:space="preserve">un gros problème de surcharge d'informations, comme le montre la </w:t>
+        <w:t xml:space="preserve"> elle souffre d'un gros problème de surcharge d'informations, comme le montre la </w:t>
       </w:r>
       <w:r>
         <w:rPr>
@@ -3630,7 +3496,7 @@
           <w:color w:val="000000"/>
           <w:szCs w:val="22"/>
         </w:rPr>
-        <w:t xml:space="preserve"> </w:t>
+        <w:t xml:space="preserve"> de base proposée par l'application </w:t>
       </w:r>
       <w:r>
         <w:rPr>
@@ -3638,7 +3504,7 @@
           <w:color w:val="000000"/>
           <w:szCs w:val="22"/>
         </w:rPr>
-        <w:t xml:space="preserve">de base proposée par l'application </w:t>
+        <w:t xml:space="preserve">comme </w:t>
       </w:r>
       <w:r>
         <w:rPr>
@@ -3646,23 +3512,7 @@
           <w:color w:val="000000"/>
           <w:szCs w:val="22"/>
         </w:rPr>
-        <w:t xml:space="preserve">comme </w:t>
-      </w:r>
-      <w:r>
-        <w:rPr>
-          <w:rFonts w:asciiTheme="minorHAnsi" w:hAnsiTheme="minorHAnsi"/>
-          <w:color w:val="000000"/>
-          <w:szCs w:val="22"/>
-        </w:rPr>
-        <w:t>la mise en place d'un nouvel événement de gestion du son (par exemple : je veux appliquer tel profil à partir de 16h30). Le bouton permettant de faire cela est « caché » dans l'application, placé dans le coin bas-</w:t>
-      </w:r>
-      <w:r>
-        <w:rPr>
-          <w:rFonts w:asciiTheme="minorHAnsi" w:hAnsiTheme="minorHAnsi"/>
-          <w:color w:val="000000"/>
-          <w:szCs w:val="22"/>
-        </w:rPr>
-        <w:t>droite de l'application et est de petite taille. En outre</w:t>
+        <w:t>la mise en place d'un nouvel événement de gestion du son (par exemple : je veux appliquer tel profil à partir de 16h30). Le bouton permettant de faire cela est « caché » dans l'application, placé dans le coin bas-droite de l'application et est de petite taille. En outre</w:t>
       </w:r>
       <w:r>
         <w:rPr>
@@ -3743,15 +3593,7 @@
           <w:color w:val="000000"/>
           <w:szCs w:val="22"/>
         </w:rPr>
-        <w:t xml:space="preserve"> elle offre de nomb</w:t>
-      </w:r>
-      <w:r>
-        <w:rPr>
-          <w:rFonts w:asciiTheme="minorHAnsi" w:hAnsiTheme="minorHAnsi"/>
-          <w:color w:val="000000"/>
-          <w:szCs w:val="22"/>
-        </w:rPr>
-        <w:t>reuse gestion du contexte dont voici la liste :</w:t>
+        <w:t xml:space="preserve"> elle offre de nombreuse gestion du contexte dont voici la liste :</w:t>
       </w:r>
     </w:p>
     <w:p>
@@ -3853,15 +3695,7 @@
           <w:color w:val="008000"/>
           <w:szCs w:val="22"/>
         </w:rPr>
-        <w:t>- Téléphon</w:t>
-      </w:r>
-      <w:r>
-        <w:rPr>
-          <w:rFonts w:asciiTheme="minorHAnsi" w:hAnsiTheme="minorHAnsi"/>
-          <w:color w:val="008000"/>
-          <w:szCs w:val="22"/>
-        </w:rPr>
-        <w:t>e en charge/sur batterie.</w:t>
+        <w:t>- Téléphone en charge/sur batterie.</w:t>
       </w:r>
     </w:p>
     <w:p>
@@ -4233,6 +4067,7 @@
         <w:pStyle w:val="Corpsdetexte"/>
         <w:spacing w:after="0" w:line="273" w:lineRule="auto"/>
         <w:ind w:firstLine="357"/>
+        <w:jc w:val="both"/>
         <w:rPr>
           <w:rFonts w:asciiTheme="minorHAnsi" w:hAnsiTheme="minorHAnsi"/>
           <w:color w:val="000000"/>
@@ -4411,6 +4246,7 @@
         <w:pStyle w:val="Corpsdetexte"/>
         <w:spacing w:after="0" w:line="273" w:lineRule="auto"/>
         <w:ind w:firstLine="357"/>
+        <w:jc w:val="both"/>
         <w:rPr>
           <w:rFonts w:asciiTheme="minorHAnsi" w:hAnsiTheme="minorHAnsi"/>
           <w:color w:val="000000"/>
@@ -4423,15 +4259,7 @@
           <w:color w:val="000000"/>
           <w:szCs w:val="22"/>
         </w:rPr>
-        <w:t xml:space="preserve">Les </w:t>
-      </w:r>
-      <w:r>
-        <w:rPr>
-          <w:rFonts w:asciiTheme="minorHAnsi" w:hAnsiTheme="minorHAnsi"/>
-          <w:color w:val="000000"/>
-          <w:szCs w:val="22"/>
-        </w:rPr>
-        <w:t>fonct</w:t>
+        <w:t>Les fonct</w:t>
       </w:r>
       <w:r>
         <w:rPr>
@@ -4495,6 +4323,7 @@
         <w:pStyle w:val="Corpsdetexte"/>
         <w:spacing w:after="0" w:line="273" w:lineRule="auto"/>
         <w:ind w:firstLine="709"/>
+        <w:jc w:val="both"/>
         <w:rPr>
           <w:rFonts w:asciiTheme="minorHAnsi" w:hAnsiTheme="minorHAnsi"/>
           <w:color w:val="000000"/>
@@ -4531,6 +4360,7 @@
         <w:pStyle w:val="Corpsdetexte"/>
         <w:spacing w:after="0" w:line="273" w:lineRule="auto"/>
         <w:ind w:firstLine="709"/>
+        <w:jc w:val="both"/>
         <w:rPr>
           <w:rFonts w:asciiTheme="minorHAnsi" w:hAnsiTheme="minorHAnsi"/>
           <w:color w:val="000000"/>
@@ -4567,6 +4397,7 @@
         <w:pStyle w:val="Corpsdetexte"/>
         <w:spacing w:after="0" w:line="273" w:lineRule="auto"/>
         <w:ind w:firstLine="709"/>
+        <w:jc w:val="both"/>
         <w:rPr>
           <w:rFonts w:asciiTheme="minorHAnsi" w:hAnsiTheme="minorHAnsi"/>
           <w:color w:val="000000"/>
@@ -4596,6 +4427,67 @@
           <w:szCs w:val="22"/>
         </w:rPr>
         <w:t>.</w:t>
+      </w:r>
+    </w:p>
+    <w:p>
+      <w:pPr>
+        <w:rPr>
+          <w:rFonts w:asciiTheme="minorHAnsi" w:hAnsiTheme="minorHAnsi"/>
+          <w:sz w:val="22"/>
+          <w:szCs w:val="22"/>
+        </w:rPr>
+      </w:pPr>
+    </w:p>
+    <w:p>
+      <w:pPr>
+        <w:rPr>
+          <w:rFonts w:asciiTheme="minorHAnsi" w:hAnsiTheme="minorHAnsi"/>
+          <w:sz w:val="22"/>
+          <w:szCs w:val="22"/>
+        </w:rPr>
+      </w:pPr>
+    </w:p>
+    <w:p>
+      <w:pPr>
+        <w:ind w:firstLine="357"/>
+        <w:jc w:val="both"/>
+        <w:rPr>
+          <w:rFonts w:asciiTheme="minorHAnsi" w:hAnsiTheme="minorHAnsi"/>
+          <w:sz w:val="22"/>
+          <w:szCs w:val="22"/>
+        </w:rPr>
+      </w:pPr>
+      <w:r>
+        <w:rPr>
+          <w:rFonts w:asciiTheme="minorHAnsi" w:hAnsiTheme="minorHAnsi"/>
+          <w:sz w:val="22"/>
+          <w:szCs w:val="22"/>
+        </w:rPr>
+        <w:t xml:space="preserve">Les deux applications suivantes seront plus détaillées que les </w:t>
+      </w:r>
+      <w:r>
+        <w:rPr>
+          <w:rFonts w:asciiTheme="minorHAnsi" w:hAnsiTheme="minorHAnsi"/>
+          <w:sz w:val="22"/>
+          <w:szCs w:val="22"/>
+        </w:rPr>
+        <w:t>autres. Ceci est dû à un certain nombre de fonctionnalités très intéressantes dans le cadre de notre projet.</w:t>
+      </w:r>
+      <w:r>
+        <w:rPr>
+          <w:rFonts w:asciiTheme="minorHAnsi" w:hAnsiTheme="minorHAnsi"/>
+          <w:sz w:val="22"/>
+          <w:szCs w:val="22"/>
+        </w:rPr>
+        <w:t xml:space="preserve"> De plus elles disposent d’une interface </w:t>
+      </w:r>
+      <w:r>
+        <w:rPr>
+          <w:rFonts w:asciiTheme="minorHAnsi" w:hAnsiTheme="minorHAnsi"/>
+          <w:sz w:val="22"/>
+          <w:szCs w:val="22"/>
+        </w:rPr>
+        <w:t>plus agréable que la moyenne.</w:t>
       </w:r>
     </w:p>
     <w:p>
@@ -4720,6 +4612,7 @@
           <w:szCs w:val="22"/>
           <w:u w:val="single"/>
         </w:rPr>
+        <w:lastRenderedPageBreak/>
         <w:t>Fonctionnalités proposées</w:t>
       </w:r>
     </w:p>
@@ -4797,16 +4690,7 @@
           <w:color w:val="00B050"/>
           <w:lang w:eastAsia="fr-FR"/>
         </w:rPr>
-        <w:t xml:space="preserve">afficher un </w:t>
-      </w:r>
-      <w:r>
-        <w:rPr>
-          <w:rFonts w:asciiTheme="minorHAnsi" w:eastAsia="Times New Roman" w:hAnsiTheme="minorHAnsi" w:cs="Times New Roman"/>
-          <w:color w:val="00B050"/>
-          <w:lang w:eastAsia="fr-FR"/>
-        </w:rPr>
-        <w:lastRenderedPageBreak/>
-        <w:t>ensemble de widgets sur l’écran d’accueil</w:t>
+        <w:t>afficher un ensemble de widgets sur l’écran d’accueil</w:t>
       </w:r>
       <w:r>
         <w:rPr>
@@ -4815,6 +4699,146 @@
         </w:rPr>
         <w:t>, afin d’accéder plus rapidement aux paramètres de son. Enfin, l’interface générale est agréable, fluide et tire le meilleur parti des couleurs que l’utilisateur peut associer à chaque profil.</w:t>
       </w:r>
+      <w:r>
+        <w:rPr>
+          <w:rFonts w:asciiTheme="minorHAnsi" w:eastAsia="Times New Roman" w:hAnsiTheme="minorHAnsi" w:cs="Times New Roman"/>
+          <w:lang w:eastAsia="fr-FR"/>
+        </w:rPr>
+        <w:t xml:space="preserve"> Particulièrement, la possibilité de changer de profil selon l’heure de la journée est affichée d’une manière très agréable et intuitive (cf </w:t>
+      </w:r>
+      <w:r>
+        <w:rPr>
+          <w:rFonts w:asciiTheme="minorHAnsi" w:eastAsia="Times New Roman" w:hAnsiTheme="minorHAnsi" w:cs="Times New Roman"/>
+          <w:i/>
+          <w:lang w:eastAsia="fr-FR"/>
+        </w:rPr>
+        <w:t xml:space="preserve">figure </w:t>
+      </w:r>
+      <w:r>
+        <w:rPr>
+          <w:rFonts w:asciiTheme="minorHAnsi" w:eastAsia="Times New Roman" w:hAnsiTheme="minorHAnsi" w:cs="Times New Roman"/>
+          <w:i/>
+          <w:lang w:eastAsia="fr-FR"/>
+        </w:rPr>
+        <w:t>7</w:t>
+      </w:r>
+      <w:r>
+        <w:rPr>
+          <w:rFonts w:asciiTheme="minorHAnsi" w:eastAsia="Times New Roman" w:hAnsiTheme="minorHAnsi" w:cs="Times New Roman"/>
+          <w:lang w:eastAsia="fr-FR"/>
+        </w:rPr>
+        <w:t>)</w:t>
+      </w:r>
+      <w:r>
+        <w:rPr>
+          <w:rFonts w:asciiTheme="minorHAnsi" w:eastAsia="Times New Roman" w:hAnsiTheme="minorHAnsi" w:cs="Times New Roman"/>
+          <w:lang w:eastAsia="fr-FR"/>
+        </w:rPr>
+        <w:t xml:space="preserve">. </w:t>
+      </w:r>
+      <w:r>
+        <w:rPr>
+          <w:rFonts w:asciiTheme="minorHAnsi" w:eastAsia="Times New Roman" w:hAnsiTheme="minorHAnsi" w:cs="Times New Roman"/>
+          <w:lang w:eastAsia="fr-FR"/>
+        </w:rPr>
+        <w:t>Il devient alors beaucoup plus aisé pour l’</w:t>
+      </w:r>
+      <w:r>
+        <w:rPr>
+          <w:rFonts w:asciiTheme="minorHAnsi" w:eastAsia="Times New Roman" w:hAnsiTheme="minorHAnsi" w:cs="Times New Roman"/>
+          <w:lang w:eastAsia="fr-FR"/>
+        </w:rPr>
+        <w:t>utilisateur de décider de l’heure à laquelle il veut passer en silencieux, car on rejoint la disposition existante pour des emplois du temps journaliers.</w:t>
+      </w:r>
+      <w:r>
+        <w:rPr>
+          <w:rFonts w:asciiTheme="minorHAnsi" w:eastAsia="Times New Roman" w:hAnsiTheme="minorHAnsi" w:cs="Times New Roman"/>
+          <w:lang w:eastAsia="fr-FR"/>
+        </w:rPr>
+        <w:t xml:space="preserve"> Au-delà d’une certaine intuitivité, </w:t>
+      </w:r>
+      <w:r>
+        <w:rPr>
+          <w:rFonts w:asciiTheme="minorHAnsi" w:eastAsia="Times New Roman" w:hAnsiTheme="minorHAnsi" w:cs="Times New Roman"/>
+          <w:lang w:eastAsia="fr-FR"/>
+        </w:rPr>
+        <w:t>un utilisateur ayant un tel emploi du temps électron</w:t>
+      </w:r>
+      <w:r>
+        <w:rPr>
+          <w:rFonts w:asciiTheme="minorHAnsi" w:eastAsia="Times New Roman" w:hAnsiTheme="minorHAnsi" w:cs="Times New Roman"/>
+          <w:lang w:eastAsia="fr-FR"/>
+        </w:rPr>
+        <w:t>ique (assez répandus) aura donc déjà une expérience qu’il peut transposer.</w:t>
+      </w:r>
+    </w:p>
+    <w:p>
+      <w:pPr>
+        <w:ind w:firstLine="357"/>
+        <w:jc w:val="both"/>
+        <w:rPr>
+          <w:rFonts w:asciiTheme="minorHAnsi" w:eastAsia="Times New Roman" w:hAnsiTheme="minorHAnsi" w:cs="Times New Roman"/>
+          <w:lang w:eastAsia="fr-FR"/>
+        </w:rPr>
+      </w:pPr>
+      <w:r>
+        <w:rPr>
+          <w:rFonts w:asciiTheme="minorHAnsi" w:eastAsia="Times New Roman" w:hAnsiTheme="minorHAnsi" w:cs="Times New Roman"/>
+          <w:lang w:eastAsia="fr-FR"/>
+        </w:rPr>
+        <w:t xml:space="preserve">Enfin, AudioGuru permet une interaction assez </w:t>
+      </w:r>
+      <w:r>
+        <w:rPr>
+          <w:rFonts w:asciiTheme="minorHAnsi" w:eastAsia="Times New Roman" w:hAnsiTheme="minorHAnsi" w:cs="Times New Roman"/>
+          <w:lang w:eastAsia="fr-FR"/>
+        </w:rPr>
+        <w:t>rare</w:t>
+      </w:r>
+      <w:r>
+        <w:rPr>
+          <w:rFonts w:asciiTheme="minorHAnsi" w:eastAsia="Times New Roman" w:hAnsiTheme="minorHAnsi" w:cs="Times New Roman"/>
+          <w:lang w:eastAsia="fr-FR"/>
+        </w:rPr>
+        <w:t xml:space="preserve"> : </w:t>
+      </w:r>
+      <w:r>
+        <w:rPr>
+          <w:rFonts w:asciiTheme="minorHAnsi" w:eastAsia="Times New Roman" w:hAnsiTheme="minorHAnsi" w:cs="Times New Roman"/>
+          <w:lang w:eastAsia="fr-FR"/>
+        </w:rPr>
+        <w:t xml:space="preserve">retourner le téléphone pendant un appel coupera la sonnerie. Il s’agit là d’une interaction motrice, interactions rarement implémentés sur les </w:t>
+      </w:r>
+      <w:r>
+        <w:rPr>
+          <w:rFonts w:asciiTheme="minorHAnsi" w:eastAsia="Times New Roman" w:hAnsiTheme="minorHAnsi" w:cs="Times New Roman"/>
+          <w:lang w:eastAsia="fr-FR"/>
+        </w:rPr>
+        <w:t>applications de management audio, alors même qu’</w:t>
+      </w:r>
+      <w:r>
+        <w:rPr>
+          <w:rFonts w:asciiTheme="minorHAnsi" w:eastAsia="Times New Roman" w:hAnsiTheme="minorHAnsi" w:cs="Times New Roman"/>
+          <w:lang w:eastAsia="fr-FR"/>
+        </w:rPr>
+        <w:t xml:space="preserve">elles sont </w:t>
+      </w:r>
+      <w:r>
+        <w:rPr>
+          <w:rFonts w:asciiTheme="minorHAnsi" w:eastAsia="Times New Roman" w:hAnsiTheme="minorHAnsi" w:cs="Times New Roman"/>
+          <w:lang w:eastAsia="fr-FR"/>
+        </w:rPr>
+        <w:t xml:space="preserve">au cœur </w:t>
+      </w:r>
+      <w:r>
+        <w:rPr>
+          <w:rFonts w:asciiTheme="minorHAnsi" w:eastAsia="Times New Roman" w:hAnsiTheme="minorHAnsi" w:cs="Times New Roman"/>
+          <w:lang w:eastAsia="fr-FR"/>
+        </w:rPr>
+        <w:t>du besoin utilisateur de ce genre d’applications.</w:t>
+      </w:r>
+      <w:bookmarkStart w:id="5" w:name="_GoBack"/>
+      <w:bookmarkEnd w:id="5"/>
     </w:p>
     <w:p>
       <w:pPr>
@@ -4824,20 +4848,29 @@
           <w:szCs w:val="22"/>
         </w:rPr>
       </w:pPr>
+    </w:p>
+    <w:p>
+      <w:pPr>
+        <w:rPr>
+          <w:rFonts w:asciiTheme="minorHAnsi" w:hAnsiTheme="minorHAnsi"/>
+          <w:sz w:val="22"/>
+          <w:szCs w:val="22"/>
+        </w:rPr>
+      </w:pPr>
       <w:r>
         <w:rPr>
           <w:rFonts w:asciiTheme="minorHAnsi" w:hAnsiTheme="minorHAnsi"/>
           <w:noProof/>
-          <w:lang w:eastAsia="fr-FR"/>
+          <w:lang w:eastAsia="fr-FR" w:bidi="ar-SA"/>
         </w:rPr>
         <w:drawing>
-          <wp:anchor distT="0" distB="0" distL="114300" distR="114300" simplePos="0" relativeHeight="251663360" behindDoc="0" locked="0" layoutInCell="1" allowOverlap="1" wp14:anchorId="7CB587F3" wp14:editId="5B2D6D29">
+          <wp:anchor distT="0" distB="0" distL="114300" distR="114300" simplePos="0" relativeHeight="251663360" behindDoc="0" locked="0" layoutInCell="1" allowOverlap="1" wp14:anchorId="100C6F6D" wp14:editId="481B5495">
             <wp:simplePos x="0" y="0"/>
             <wp:positionH relativeFrom="column">
               <wp:posOffset>2033905</wp:posOffset>
             </wp:positionH>
             <wp:positionV relativeFrom="paragraph">
-              <wp:posOffset>164465</wp:posOffset>
+              <wp:posOffset>203200</wp:posOffset>
             </wp:positionV>
             <wp:extent cx="1941830" cy="3454400"/>
             <wp:effectExtent l="133350" t="114300" r="153670" b="165100"/>
@@ -4925,15 +4958,6 @@
     </w:p>
     <w:p>
       <w:pPr>
-        <w:rPr>
-          <w:rFonts w:asciiTheme="minorHAnsi" w:hAnsiTheme="minorHAnsi"/>
-          <w:sz w:val="22"/>
-          <w:szCs w:val="22"/>
-        </w:rPr>
-      </w:pPr>
-    </w:p>
-    <w:p>
-      <w:pPr>
         <w:numPr>
           <w:ilvl w:val="0"/>
           <w:numId w:val="11"/>
@@ -4961,6 +4985,25 @@
     </w:p>
     <w:p>
       <w:pPr>
+        <w:ind w:left="360"/>
+        <w:rPr>
+          <w:rFonts w:asciiTheme="minorHAnsi" w:hAnsiTheme="minorHAnsi"/>
+          <w:color w:val="4C4C4C"/>
+          <w:szCs w:val="22"/>
+        </w:rPr>
+      </w:pPr>
+      <w:r>
+        <w:rPr>
+          <w:rFonts w:asciiTheme="minorHAnsi" w:hAnsiTheme="minorHAnsi"/>
+          <w:color w:val="4C4C4C"/>
+          <w:szCs w:val="22"/>
+          <w:u w:val="single"/>
+        </w:rPr>
+        <w:t>Description et critique</w:t>
+      </w:r>
+    </w:p>
+    <w:p>
+      <w:pPr>
         <w:ind w:firstLine="357"/>
         <w:jc w:val="both"/>
         <w:rPr>
@@ -4983,188 +5026,396 @@
           <w:rFonts w:eastAsia="Times New Roman" w:cs="Times New Roman"/>
           <w:lang w:eastAsia="fr-FR"/>
         </w:rPr>
-        <w:t>est une application permettant de régler les sons de son smartphone, mise en ligne en décembre 2013 et disponible sur tout appareil Android 2.2 ou supérieur.</w:t>
-      </w:r>
-    </w:p>
-    <w:p>
-      <w:pPr>
-        <w:ind w:firstLine="708"/>
-        <w:jc w:val="both"/>
+        <w:t xml:space="preserve">est une application permettant de </w:t>
+      </w:r>
+      <w:r>
+        <w:rPr>
+          <w:rFonts w:eastAsia="Times New Roman" w:cs="Times New Roman"/>
+          <w:color w:val="00B050"/>
+          <w:lang w:eastAsia="fr-FR"/>
+        </w:rPr>
+        <w:t>régler les sons de son smartphone</w:t>
+      </w:r>
+      <w:r>
         <w:rPr>
           <w:rFonts w:eastAsia="Times New Roman" w:cs="Times New Roman"/>
           <w:lang w:eastAsia="fr-FR"/>
         </w:rPr>
-      </w:pPr>
+        <w:t>, mise en ligne en décembre 2013 et disponible sur tout appareil Android 2.2 ou supérieur.</w:t>
+      </w:r>
       <w:r>
         <w:rPr>
           <w:rFonts w:eastAsia="Times New Roman" w:cs="Times New Roman"/>
           <w:lang w:eastAsia="fr-FR"/>
         </w:rPr>
-        <w:t xml:space="preserve">L’application propose un système basé sur les règles, les profils et les contextes. L’utilisateur </w:t>
-      </w:r>
-      <w:r>
+        <w:t xml:space="preserve"> </w:t>
+      </w:r>
+    </w:p>
+    <w:p>
+      <w:pPr>
+        <w:ind w:firstLine="357"/>
+        <w:jc w:val="both"/>
         <w:rPr>
           <w:rFonts w:eastAsia="Times New Roman" w:cs="Times New Roman"/>
           <w:lang w:eastAsia="fr-FR"/>
         </w:rPr>
-        <w:t xml:space="preserve">crée des règles, qui correspondent à la liaison entre un profil (l’ensemble des réglages de son) et des </w:t>
-      </w:r>
+      </w:pPr>
       <w:r>
         <w:rPr>
           <w:rFonts w:eastAsia="Times New Roman" w:cs="Times New Roman"/>
           <w:lang w:eastAsia="fr-FR"/>
         </w:rPr>
-        <w:t>contextes</w:t>
+        <w:t xml:space="preserve">De même qu’AudioGuru, Profile Scheduler se base sur une interface sombre ponctuée d’un code </w:t>
       </w:r>
       <w:r>
         <w:rPr>
           <w:rFonts w:eastAsia="Times New Roman" w:cs="Times New Roman"/>
           <w:lang w:eastAsia="fr-FR"/>
         </w:rPr>
-        <w:t xml:space="preserve">. Le principe est que si ces </w:t>
+        <w:lastRenderedPageBreak/>
+        <w:t>couleur pour les profils. Le ressenti est une application agréable à utiliser, dont l’originalité est plus dans le nombre de personnalisation de contextes que dans l’interface.</w:t>
       </w:r>
       <w:r>
         <w:rPr>
           <w:rFonts w:eastAsia="Times New Roman" w:cs="Times New Roman"/>
           <w:lang w:eastAsia="fr-FR"/>
         </w:rPr>
-        <w:t>contextes sont réalisés</w:t>
+        <w:t xml:space="preserve"> Néanmoins on apprécie énormément l’effort fait pour avoir une interface agréable, </w:t>
       </w:r>
       <w:r>
         <w:rPr>
           <w:rFonts w:eastAsia="Times New Roman" w:cs="Times New Roman"/>
           <w:lang w:eastAsia="fr-FR"/>
         </w:rPr>
-        <w:t xml:space="preserve">, alors le profil </w:t>
+        <w:t xml:space="preserve">concise et compréhensible. </w:t>
       </w:r>
       <w:r>
         <w:rPr>
           <w:rFonts w:eastAsia="Times New Roman" w:cs="Times New Roman"/>
           <w:lang w:eastAsia="fr-FR"/>
         </w:rPr>
-        <w:t xml:space="preserve">de sons </w:t>
+        <w:t xml:space="preserve">Des logos </w:t>
       </w:r>
       <w:r>
         <w:rPr>
           <w:rFonts w:eastAsia="Times New Roman" w:cs="Times New Roman"/>
           <w:lang w:eastAsia="fr-FR"/>
         </w:rPr>
-        <w:t>est mis en place.</w:t>
+        <w:t>et des couleurs s</w:t>
       </w:r>
       <w:r>
         <w:rPr>
           <w:rFonts w:eastAsia="Times New Roman" w:cs="Times New Roman"/>
           <w:lang w:eastAsia="fr-FR"/>
         </w:rPr>
-        <w:t xml:space="preserve"> La puissance que l’on remarque est le nombre de contextes possibles : si un réseau wifi est disponible, selon l’heure de la journée, la localisation de l’appareil, la personne appelante…</w:t>
-      </w:r>
-    </w:p>
-    <w:p>
-      <w:pPr>
-        <w:ind w:firstLine="708"/>
-        <w:jc w:val="both"/>
+        <w:t>o</w:t>
+      </w:r>
+      <w:r>
         <w:rPr>
           <w:rFonts w:eastAsia="Times New Roman" w:cs="Times New Roman"/>
           <w:lang w:eastAsia="fr-FR"/>
         </w:rPr>
-      </w:pPr>
+        <w:t>nt utilisé</w:t>
+      </w:r>
       <w:r>
         <w:rPr>
           <w:rFonts w:eastAsia="Times New Roman" w:cs="Times New Roman"/>
           <w:lang w:eastAsia="fr-FR"/>
         </w:rPr>
-        <w:t>De même qu’AudioGuru, Profile Scheduler se base sur une interface sombre ponctuée d’un code couleur pour les profils. Le ressenti est une application agréable à utiliser, dont l’originalité est plus dans le nombre de personnalisation de contextes que dans l’interface.</w:t>
-      </w:r>
-    </w:p>
-    <w:p>
-      <w:pPr>
-        <w:rPr>
-          <w:rFonts w:asciiTheme="minorHAnsi" w:hAnsiTheme="minorHAnsi"/>
-          <w:sz w:val="22"/>
-          <w:szCs w:val="22"/>
-        </w:rPr>
-      </w:pPr>
-    </w:p>
-    <w:p>
-      <w:pPr>
-        <w:rPr>
-          <w:rFonts w:asciiTheme="minorHAnsi" w:hAnsiTheme="minorHAnsi"/>
-          <w:sz w:val="22"/>
-          <w:szCs w:val="22"/>
-        </w:rPr>
-      </w:pPr>
-    </w:p>
-    <w:p>
-      <w:pPr>
-        <w:rPr>
-          <w:rFonts w:asciiTheme="minorHAnsi" w:hAnsiTheme="minorHAnsi"/>
-          <w:sz w:val="22"/>
-          <w:szCs w:val="22"/>
-        </w:rPr>
-      </w:pPr>
-    </w:p>
-    <w:p>
-      <w:pPr>
-        <w:rPr>
-          <w:rFonts w:asciiTheme="minorHAnsi" w:hAnsiTheme="minorHAnsi"/>
-          <w:sz w:val="22"/>
-          <w:szCs w:val="22"/>
-        </w:rPr>
-      </w:pPr>
-    </w:p>
-    <w:p>
-      <w:pPr>
-        <w:rPr>
-          <w:rFonts w:asciiTheme="minorHAnsi" w:hAnsiTheme="minorHAnsi"/>
-          <w:sz w:val="22"/>
-          <w:szCs w:val="22"/>
-        </w:rPr>
-      </w:pPr>
-    </w:p>
-    <w:p>
-      <w:pPr>
-        <w:rPr>
-          <w:rFonts w:asciiTheme="minorHAnsi" w:hAnsiTheme="minorHAnsi"/>
-          <w:sz w:val="22"/>
-          <w:szCs w:val="22"/>
-        </w:rPr>
-      </w:pPr>
-    </w:p>
-    <w:p>
-      <w:pPr>
-        <w:rPr>
-          <w:rFonts w:asciiTheme="minorHAnsi" w:hAnsiTheme="minorHAnsi"/>
-          <w:sz w:val="22"/>
-          <w:szCs w:val="22"/>
-        </w:rPr>
-      </w:pPr>
-    </w:p>
-    <w:p>
-      <w:pPr>
-        <w:rPr>
-          <w:rFonts w:asciiTheme="minorHAnsi" w:hAnsiTheme="minorHAnsi"/>
-          <w:sz w:val="22"/>
-          <w:szCs w:val="22"/>
-        </w:rPr>
-      </w:pPr>
-    </w:p>
-    <w:p>
-      <w:pPr>
-        <w:rPr>
-          <w:rFonts w:asciiTheme="minorHAnsi" w:hAnsiTheme="minorHAnsi"/>
-          <w:sz w:val="22"/>
-          <w:szCs w:val="22"/>
-        </w:rPr>
-      </w:pPr>
-    </w:p>
-    <w:p>
-      <w:pPr>
-        <w:rPr>
-          <w:rFonts w:asciiTheme="minorHAnsi" w:hAnsiTheme="minorHAnsi"/>
-          <w:sz w:val="22"/>
-          <w:szCs w:val="22"/>
-        </w:rPr>
-      </w:pPr>
+        <w:t xml:space="preserve">s, ce qui aide l’apprentissage </w:t>
+      </w:r>
+      <w:r>
+        <w:rPr>
+          <w:rFonts w:eastAsia="Times New Roman" w:cs="Times New Roman"/>
+          <w:lang w:eastAsia="fr-FR"/>
+        </w:rPr>
+        <w:t xml:space="preserve">et </w:t>
+      </w:r>
+      <w:r>
+        <w:rPr>
+          <w:rFonts w:eastAsia="Times New Roman" w:cs="Times New Roman"/>
+          <w:lang w:eastAsia="fr-FR"/>
+        </w:rPr>
+        <w:t>embellit l’application.</w:t>
+      </w:r>
+    </w:p>
+    <w:p>
+      <w:pPr>
+        <w:ind w:firstLine="357"/>
+        <w:jc w:val="both"/>
+        <w:rPr>
+          <w:rFonts w:eastAsia="Times New Roman" w:cs="Times New Roman"/>
+          <w:lang w:eastAsia="fr-FR"/>
+        </w:rPr>
+      </w:pPr>
+      <w:r>
+        <w:rPr>
+          <w:rFonts w:eastAsia="Times New Roman" w:cs="Times New Roman"/>
+          <w:lang w:eastAsia="fr-FR"/>
+        </w:rPr>
+        <w:t xml:space="preserve">Afin d’aider tout novice, des conseils sont affichés en pop-up </w:t>
+      </w:r>
+      <w:r>
+        <w:rPr>
+          <w:rFonts w:eastAsia="Times New Roman" w:cs="Times New Roman"/>
+          <w:lang w:eastAsia="fr-FR"/>
+        </w:rPr>
+        <w:t xml:space="preserve">à l’ouverture de l’application. </w:t>
+      </w:r>
+      <w:r>
+        <w:rPr>
+          <w:rFonts w:eastAsia="Times New Roman" w:cs="Times New Roman"/>
+          <w:lang w:eastAsia="fr-FR"/>
+        </w:rPr>
+        <w:t xml:space="preserve">L’utilisateur peut alors se référer à ses conseils, afficher toute la série ou demander à ne plus les voir. </w:t>
+      </w:r>
+      <w:r>
+        <w:rPr>
+          <w:rFonts w:eastAsia="Times New Roman" w:cs="Times New Roman"/>
+          <w:lang w:eastAsia="fr-FR"/>
+        </w:rPr>
+        <w:t>Chaque niveau de connaissance est alors satisfait. Ces conseils sont d’autant plus appréciables car l’interaction « </w:t>
+      </w:r>
+      <w:r>
+        <w:rPr>
+          <w:rFonts w:eastAsia="Times New Roman" w:cs="Times New Roman"/>
+          <w:lang w:eastAsia="fr-FR"/>
+        </w:rPr>
+        <w:t>clic</w:t>
+      </w:r>
+      <w:r>
+        <w:rPr>
+          <w:rFonts w:eastAsia="Times New Roman" w:cs="Times New Roman"/>
+          <w:lang w:eastAsia="fr-FR"/>
+        </w:rPr>
+        <w:t xml:space="preserve"> long » pour éditer un </w:t>
+      </w:r>
+      <w:r>
+        <w:rPr>
+          <w:rFonts w:eastAsia="Times New Roman" w:cs="Times New Roman"/>
+          <w:lang w:eastAsia="fr-FR"/>
+        </w:rPr>
+        <w:t xml:space="preserve">profil n’est pas forcément </w:t>
+      </w:r>
+      <w:r>
+        <w:rPr>
+          <w:rFonts w:eastAsia="Times New Roman" w:cs="Times New Roman"/>
+          <w:lang w:eastAsia="fr-FR"/>
+        </w:rPr>
+        <w:t>la première chose effectuée quand on débute.</w:t>
+      </w:r>
+    </w:p>
+    <w:p>
+      <w:pPr>
+        <w:ind w:firstLine="357"/>
+        <w:jc w:val="both"/>
+        <w:rPr>
+          <w:rFonts w:eastAsia="Times New Roman" w:cs="Times New Roman"/>
+          <w:lang w:eastAsia="fr-FR"/>
+        </w:rPr>
+      </w:pPr>
+    </w:p>
+    <w:p>
+      <w:pPr>
+        <w:ind w:firstLine="357"/>
+        <w:rPr>
+          <w:rFonts w:asciiTheme="minorHAnsi" w:hAnsiTheme="minorHAnsi"/>
+          <w:color w:val="4C4C4C"/>
+          <w:szCs w:val="22"/>
+        </w:rPr>
+      </w:pPr>
+      <w:r>
+        <w:rPr>
+          <w:rFonts w:asciiTheme="minorHAnsi" w:hAnsiTheme="minorHAnsi"/>
+          <w:color w:val="4C4C4C"/>
+          <w:szCs w:val="22"/>
+          <w:u w:val="single"/>
+        </w:rPr>
+        <w:t>Fonctionnalités proposées</w:t>
+      </w:r>
+    </w:p>
+    <w:p>
+      <w:pPr>
+        <w:ind w:firstLine="357"/>
+        <w:jc w:val="both"/>
+        <w:rPr>
+          <w:rFonts w:eastAsia="Times New Roman" w:cs="Times New Roman"/>
+          <w:lang w:eastAsia="fr-FR"/>
+        </w:rPr>
+      </w:pPr>
+      <w:r>
+        <w:rPr>
+          <w:rFonts w:eastAsia="Times New Roman" w:cs="Times New Roman"/>
+          <w:lang w:eastAsia="fr-FR"/>
+        </w:rPr>
+        <w:t xml:space="preserve">L’application propose </w:t>
+      </w:r>
+      <w:r>
+        <w:rPr>
+          <w:rFonts w:eastAsia="Times New Roman" w:cs="Times New Roman"/>
+          <w:color w:val="00B050"/>
+          <w:lang w:eastAsia="fr-FR"/>
+        </w:rPr>
+        <w:t>un système basé sur les règles, les profils et les contextes</w:t>
+      </w:r>
+      <w:r>
+        <w:rPr>
+          <w:rFonts w:eastAsia="Times New Roman" w:cs="Times New Roman"/>
+          <w:lang w:eastAsia="fr-FR"/>
+        </w:rPr>
+        <w:t xml:space="preserve">. L’utilisateur </w:t>
+      </w:r>
+      <w:r>
+        <w:rPr>
+          <w:rFonts w:eastAsia="Times New Roman" w:cs="Times New Roman"/>
+          <w:lang w:eastAsia="fr-FR"/>
+        </w:rPr>
+        <w:t>cré</w:t>
+      </w:r>
+      <w:r>
+        <w:rPr>
+          <w:rFonts w:eastAsia="Times New Roman" w:cs="Times New Roman"/>
+          <w:lang w:eastAsia="fr-FR"/>
+        </w:rPr>
+        <w:t>e</w:t>
+      </w:r>
+      <w:r>
+        <w:rPr>
+          <w:rFonts w:eastAsia="Times New Roman" w:cs="Times New Roman"/>
+          <w:lang w:eastAsia="fr-FR"/>
+        </w:rPr>
+        <w:t xml:space="preserve"> des règles, qui correspondent à la liaison entre un profil (l’ensemble des réglages de son) et des </w:t>
+      </w:r>
+      <w:r>
+        <w:rPr>
+          <w:rFonts w:eastAsia="Times New Roman" w:cs="Times New Roman"/>
+          <w:lang w:eastAsia="fr-FR"/>
+        </w:rPr>
+        <w:t>contextes</w:t>
+      </w:r>
+      <w:r>
+        <w:rPr>
+          <w:rFonts w:eastAsia="Times New Roman" w:cs="Times New Roman"/>
+          <w:lang w:eastAsia="fr-FR"/>
+        </w:rPr>
+        <w:t xml:space="preserve">. Le principe est que si ces </w:t>
+      </w:r>
+      <w:r>
+        <w:rPr>
+          <w:rFonts w:eastAsia="Times New Roman" w:cs="Times New Roman"/>
+          <w:lang w:eastAsia="fr-FR"/>
+        </w:rPr>
+        <w:t>contextes sont réalisés</w:t>
+      </w:r>
+      <w:r>
+        <w:rPr>
+          <w:rFonts w:eastAsia="Times New Roman" w:cs="Times New Roman"/>
+          <w:lang w:eastAsia="fr-FR"/>
+        </w:rPr>
+        <w:t xml:space="preserve">, alors le profil </w:t>
+      </w:r>
+      <w:r>
+        <w:rPr>
+          <w:rFonts w:eastAsia="Times New Roman" w:cs="Times New Roman"/>
+          <w:lang w:eastAsia="fr-FR"/>
+        </w:rPr>
+        <w:t xml:space="preserve">de sons </w:t>
+      </w:r>
+      <w:r>
+        <w:rPr>
+          <w:rFonts w:eastAsia="Times New Roman" w:cs="Times New Roman"/>
+          <w:lang w:eastAsia="fr-FR"/>
+        </w:rPr>
+        <w:t>est mis en place.</w:t>
+      </w:r>
+    </w:p>
+    <w:p>
+      <w:pPr>
+        <w:ind w:firstLine="357"/>
+        <w:jc w:val="both"/>
+        <w:rPr>
+          <w:rFonts w:eastAsia="Times New Roman" w:cs="Times New Roman"/>
+          <w:lang w:eastAsia="fr-FR"/>
+        </w:rPr>
+      </w:pPr>
+      <w:r>
+        <w:rPr>
+          <w:rFonts w:eastAsia="Times New Roman" w:cs="Times New Roman"/>
+          <w:lang w:eastAsia="fr-FR"/>
+        </w:rPr>
+        <w:t xml:space="preserve">La puissance que l’on remarque est le nombre de contextes possibles : si </w:t>
+      </w:r>
+      <w:r>
+        <w:rPr>
+          <w:rFonts w:eastAsia="Times New Roman" w:cs="Times New Roman"/>
+          <w:color w:val="00B050"/>
+          <w:lang w:eastAsia="fr-FR"/>
+        </w:rPr>
+        <w:t>un réseau wifi est disponible, selon l’heure de la journée, la localisation de l’appareil, la personne appelante</w:t>
+      </w:r>
+      <w:r>
+        <w:rPr>
+          <w:rFonts w:eastAsia="Times New Roman" w:cs="Times New Roman"/>
+          <w:lang w:eastAsia="fr-FR"/>
+        </w:rPr>
+        <w:t>…</w:t>
+      </w:r>
+      <w:r>
+        <w:rPr>
+          <w:rFonts w:eastAsia="Times New Roman" w:cs="Times New Roman"/>
+          <w:lang w:eastAsia="fr-FR"/>
+        </w:rPr>
+        <w:t xml:space="preserve"> De plus, contrairement à L</w:t>
+      </w:r>
+      <w:r>
+        <w:rPr>
+          <w:rFonts w:eastAsia="Times New Roman" w:cs="Times New Roman"/>
+          <w:lang w:eastAsia="fr-FR"/>
+        </w:rPr>
+        <w:t>lama qui souffre d’un manque d’esthétiqu</w:t>
+      </w:r>
+      <w:r>
+        <w:rPr>
+          <w:rFonts w:eastAsia="Times New Roman" w:cs="Times New Roman"/>
+          <w:lang w:eastAsia="fr-FR"/>
+        </w:rPr>
+        <w:t xml:space="preserve">e avec toutes ses informations, </w:t>
+      </w:r>
+      <w:r>
+        <w:rPr>
+          <w:rFonts w:eastAsia="Times New Roman" w:cs="Times New Roman"/>
+          <w:lang w:eastAsia="fr-FR"/>
+        </w:rPr>
+        <w:t xml:space="preserve">Profile Scheduler </w:t>
+      </w:r>
+      <w:r>
+        <w:rPr>
+          <w:rFonts w:eastAsia="Times New Roman" w:cs="Times New Roman"/>
+          <w:lang w:eastAsia="fr-FR"/>
+        </w:rPr>
+        <w:t xml:space="preserve">utilise des couleurs et des </w:t>
+      </w:r>
+      <w:r>
+        <w:rPr>
+          <w:rFonts w:eastAsia="Times New Roman" w:cs="Times New Roman"/>
+          <w:lang w:eastAsia="fr-FR"/>
+        </w:rPr>
+        <w:t>icônes</w:t>
+      </w:r>
+      <w:r>
+        <w:rPr>
+          <w:rFonts w:eastAsia="Times New Roman" w:cs="Times New Roman"/>
+          <w:lang w:eastAsia="fr-FR"/>
+        </w:rPr>
+        <w:t xml:space="preserve"> pour ses contextes. Cela </w:t>
+      </w:r>
+      <w:r>
+        <w:rPr>
+          <w:rFonts w:eastAsia="Times New Roman" w:cs="Times New Roman"/>
+          <w:lang w:eastAsia="fr-FR"/>
+        </w:rPr>
+        <w:t>donne une application agréable à utiliser de par sa puissance sans que ses nombreuses options ne rendent la navigation désagréable.</w:t>
+      </w:r>
     </w:p>
     <w:p>
       <w:pPr>
@@ -5178,17 +5429,128 @@
         <w:rPr>
           <w:rFonts w:eastAsia="Times New Roman" w:cs="Times New Roman"/>
           <w:noProof/>
-          <w:lang w:eastAsia="fr-FR"/>
+          <w:lang w:eastAsia="fr-FR" w:bidi="ar-SA"/>
+        </w:rPr>
+        <w:drawing>
+          <wp:anchor distT="0" distB="0" distL="114300" distR="114300" simplePos="0" relativeHeight="251665408" behindDoc="0" locked="0" layoutInCell="1" allowOverlap="1" wp14:anchorId="3D05A8EA" wp14:editId="1D2DE3A4">
+            <wp:simplePos x="0" y="0"/>
+            <wp:positionH relativeFrom="column">
+              <wp:posOffset>1975485</wp:posOffset>
+            </wp:positionH>
+            <wp:positionV relativeFrom="paragraph">
+              <wp:posOffset>-786765</wp:posOffset>
+            </wp:positionV>
+            <wp:extent cx="1959610" cy="3486150"/>
+            <wp:effectExtent l="133350" t="114300" r="154940" b="171450"/>
+            <wp:wrapTopAndBottom/>
+            <wp:docPr id="7" name="Image 7"/>
+            <wp:cNvGraphicFramePr>
+              <a:graphicFrameLocks xmlns:a="http://schemas.openxmlformats.org/drawingml/2006/main" noChangeAspect="1"/>
+            </wp:cNvGraphicFramePr>
+            <a:graphic xmlns:a="http://schemas.openxmlformats.org/drawingml/2006/main">
+              <a:graphicData uri="http://schemas.openxmlformats.org/drawingml/2006/picture">
+                <pic:pic xmlns:pic="http://schemas.openxmlformats.org/drawingml/2006/picture">
+                  <pic:nvPicPr>
+                    <pic:cNvPr id="0" name="Profile Scheduler 2.jpg"/>
+                    <pic:cNvPicPr/>
+                  </pic:nvPicPr>
+                  <pic:blipFill>
+                    <a:blip r:embed="rId18" cstate="print">
+                      <a:extLst>
+                        <a:ext uri="{28A0092B-C50C-407E-A947-70E740481C1C}">
+                          <a14:useLocalDpi xmlns:a14="http://schemas.microsoft.com/office/drawing/2010/main" val="0"/>
+                        </a:ext>
+                      </a:extLst>
+                    </a:blip>
+                    <a:stretch>
+                      <a:fillRect/>
+                    </a:stretch>
+                  </pic:blipFill>
+                  <pic:spPr>
+                    <a:xfrm>
+                      <a:off x="0" y="0"/>
+                      <a:ext cx="1959610" cy="3486150"/>
+                    </a:xfrm>
+                    <a:prstGeom prst="rect">
+                      <a:avLst/>
+                    </a:prstGeom>
+                    <a:ln>
+                      <a:noFill/>
+                    </a:ln>
+                    <a:effectLst>
+                      <a:outerShdw blurRad="107950" dist="12700" dir="5400000" algn="ctr">
+                        <a:srgbClr val="000000"/>
+                      </a:outerShdw>
+                    </a:effectLst>
+                    <a:scene3d>
+                      <a:camera prst="orthographicFront">
+                        <a:rot lat="0" lon="0" rev="0"/>
+                      </a:camera>
+                      <a:lightRig rig="soft" dir="t">
+                        <a:rot lat="0" lon="0" rev="0"/>
+                      </a:lightRig>
+                    </a:scene3d>
+                    <a:sp3d contourW="44450" prstMaterial="matte">
+                      <a:bevelT w="63500" h="63500" prst="artDeco"/>
+                      <a:contourClr>
+                        <a:srgbClr val="FFFFFF"/>
+                      </a:contourClr>
+                    </a:sp3d>
+                  </pic:spPr>
+                </pic:pic>
+              </a:graphicData>
+            </a:graphic>
+            <wp14:sizeRelH relativeFrom="page">
+              <wp14:pctWidth>0</wp14:pctWidth>
+            </wp14:sizeRelH>
+            <wp14:sizeRelV relativeFrom="page">
+              <wp14:pctHeight>0</wp14:pctHeight>
+            </wp14:sizeRelV>
+          </wp:anchor>
+        </w:drawing>
+      </w:r>
+    </w:p>
+    <w:p>
+      <w:pPr>
+        <w:rPr>
+          <w:rFonts w:asciiTheme="minorHAnsi" w:hAnsiTheme="minorHAnsi"/>
+          <w:sz w:val="22"/>
+          <w:szCs w:val="22"/>
+        </w:rPr>
+      </w:pPr>
+    </w:p>
+    <w:p>
+      <w:pPr>
+        <w:rPr>
+          <w:rFonts w:asciiTheme="minorHAnsi" w:hAnsiTheme="minorHAnsi"/>
+          <w:sz w:val="22"/>
+          <w:szCs w:val="22"/>
+        </w:rPr>
+      </w:pPr>
+    </w:p>
+    <w:p>
+      <w:pPr>
+        <w:rPr>
+          <w:rFonts w:asciiTheme="minorHAnsi" w:hAnsiTheme="minorHAnsi"/>
+          <w:sz w:val="22"/>
+          <w:szCs w:val="22"/>
+        </w:rPr>
+      </w:pPr>
+      <w:r>
+        <w:rPr>
+          <w:rFonts w:eastAsia="Times New Roman" w:cs="Times New Roman"/>
+          <w:noProof/>
+          <w:lang w:eastAsia="fr-FR" w:bidi="ar-SA"/>
         </w:rPr>
         <w:lastRenderedPageBreak/>
         <w:drawing>
-          <wp:anchor distT="0" distB="0" distL="114300" distR="114300" simplePos="0" relativeHeight="251666432" behindDoc="0" locked="0" layoutInCell="1" allowOverlap="1" wp14:anchorId="3A8A61AA" wp14:editId="69D17D6A">
+          <wp:anchor distT="0" distB="0" distL="114300" distR="114300" simplePos="0" relativeHeight="251666432" behindDoc="0" locked="0" layoutInCell="1" allowOverlap="1" wp14:anchorId="077B6927" wp14:editId="247DB059">
             <wp:simplePos x="0" y="0"/>
             <wp:positionH relativeFrom="column">
-              <wp:posOffset>990600</wp:posOffset>
+              <wp:posOffset>2009775</wp:posOffset>
             </wp:positionH>
             <wp:positionV relativeFrom="paragraph">
-              <wp:posOffset>-105410</wp:posOffset>
+              <wp:posOffset>24765</wp:posOffset>
             </wp:positionV>
             <wp:extent cx="1962150" cy="3490595"/>
             <wp:effectExtent l="133350" t="114300" r="152400" b="167005"/>
@@ -5205,7 +5567,7 @@
                     <pic:cNvPicPr/>
                   </pic:nvPicPr>
                   <pic:blipFill>
-                    <a:blip r:embed="rId18" cstate="print">
+                    <a:blip r:embed="rId19" cstate="print">
                       <a:extLst>
                         <a:ext uri="{28A0092B-C50C-407E-A947-70E740481C1C}">
                           <a14:useLocalDpi xmlns:a14="http://schemas.microsoft.com/office/drawing/2010/main" val="0"/>
@@ -5259,90 +5621,24 @@
           </wp:anchor>
         </w:drawing>
       </w:r>
-      <w:r>
-        <w:rPr>
-          <w:rFonts w:eastAsia="Times New Roman" w:cs="Times New Roman"/>
-          <w:noProof/>
-          <w:lang w:eastAsia="fr-FR"/>
-        </w:rPr>
-        <w:drawing>
-          <wp:anchor distT="0" distB="0" distL="114300" distR="114300" simplePos="0" relativeHeight="251665408" behindDoc="0" locked="0" layoutInCell="1" allowOverlap="1" wp14:anchorId="3D58FBD4" wp14:editId="19C1CAB6">
-            <wp:simplePos x="0" y="0"/>
-            <wp:positionH relativeFrom="column">
-              <wp:posOffset>3537585</wp:posOffset>
-            </wp:positionH>
-            <wp:positionV relativeFrom="paragraph">
-              <wp:posOffset>-100330</wp:posOffset>
-            </wp:positionV>
-            <wp:extent cx="1959610" cy="3486150"/>
-            <wp:effectExtent l="133350" t="114300" r="154940" b="171450"/>
-            <wp:wrapTopAndBottom/>
-            <wp:docPr id="7" name="Image 7"/>
-            <wp:cNvGraphicFramePr>
-              <a:graphicFrameLocks xmlns:a="http://schemas.openxmlformats.org/drawingml/2006/main" noChangeAspect="1"/>
-            </wp:cNvGraphicFramePr>
-            <a:graphic xmlns:a="http://schemas.openxmlformats.org/drawingml/2006/main">
-              <a:graphicData uri="http://schemas.openxmlformats.org/drawingml/2006/picture">
-                <pic:pic xmlns:pic="http://schemas.openxmlformats.org/drawingml/2006/picture">
-                  <pic:nvPicPr>
-                    <pic:cNvPr id="0" name="Profile Scheduler 2.jpg"/>
-                    <pic:cNvPicPr/>
-                  </pic:nvPicPr>
-                  <pic:blipFill>
-                    <a:blip r:embed="rId19" cstate="print">
-                      <a:extLst>
-                        <a:ext uri="{28A0092B-C50C-407E-A947-70E740481C1C}">
-                          <a14:useLocalDpi xmlns:a14="http://schemas.microsoft.com/office/drawing/2010/main" val="0"/>
-                        </a:ext>
-                      </a:extLst>
-                    </a:blip>
-                    <a:stretch>
-                      <a:fillRect/>
-                    </a:stretch>
-                  </pic:blipFill>
-                  <pic:spPr>
-                    <a:xfrm>
-                      <a:off x="0" y="0"/>
-                      <a:ext cx="1959610" cy="3486150"/>
-                    </a:xfrm>
-                    <a:prstGeom prst="rect">
-                      <a:avLst/>
-                    </a:prstGeom>
-                    <a:ln>
-                      <a:noFill/>
-                    </a:ln>
-                    <a:effectLst>
-                      <a:outerShdw blurRad="107950" dist="12700" dir="5400000" algn="ctr">
-                        <a:srgbClr val="000000"/>
-                      </a:outerShdw>
-                    </a:effectLst>
-                    <a:scene3d>
-                      <a:camera prst="orthographicFront">
-                        <a:rot lat="0" lon="0" rev="0"/>
-                      </a:camera>
-                      <a:lightRig rig="soft" dir="t">
-                        <a:rot lat="0" lon="0" rev="0"/>
-                      </a:lightRig>
-                    </a:scene3d>
-                    <a:sp3d contourW="44450" prstMaterial="matte">
-                      <a:bevelT w="63500" h="63500" prst="artDeco"/>
-                      <a:contourClr>
-                        <a:srgbClr val="FFFFFF"/>
-                      </a:contourClr>
-                    </a:sp3d>
-                  </pic:spPr>
-                </pic:pic>
-              </a:graphicData>
-            </a:graphic>
-            <wp14:sizeRelH relativeFrom="page">
-              <wp14:pctWidth>0</wp14:pctWidth>
-            </wp14:sizeRelH>
-            <wp14:sizeRelV relativeFrom="page">
-              <wp14:pctHeight>0</wp14:pctHeight>
-            </wp14:sizeRelV>
-          </wp:anchor>
-        </w:drawing>
-      </w:r>
+    </w:p>
+    <w:p>
+      <w:pPr>
+        <w:rPr>
+          <w:rFonts w:asciiTheme="minorHAnsi" w:hAnsiTheme="minorHAnsi"/>
+          <w:sz w:val="22"/>
+          <w:szCs w:val="22"/>
+        </w:rPr>
+      </w:pPr>
+    </w:p>
+    <w:p>
+      <w:pPr>
+        <w:rPr>
+          <w:rFonts w:asciiTheme="minorHAnsi" w:hAnsiTheme="minorHAnsi"/>
+          <w:sz w:val="22"/>
+          <w:szCs w:val="22"/>
+        </w:rPr>
+      </w:pPr>
     </w:p>
     <w:p>
       <w:pPr>
@@ -5390,6 +5686,7 @@
     </w:p>
     <w:p>
       <w:pPr>
+        <w:ind w:firstLine="357"/>
         <w:rPr>
           <w:rFonts w:asciiTheme="minorHAnsi" w:hAnsiTheme="minorHAnsi"/>
           <w:sz w:val="22"/>
@@ -5404,6 +5701,24 @@
         </w:rPr>
         <w:t>Nous listons ici toutes les fonctionnalités trouvées dans cet état de l'existant, avec en gris les fonctionnalités utilisant un geste de l'utilisateur.</w:t>
       </w:r>
+    </w:p>
+    <w:p>
+      <w:pPr>
+        <w:rPr>
+          <w:rFonts w:asciiTheme="minorHAnsi" w:hAnsiTheme="minorHAnsi"/>
+          <w:sz w:val="22"/>
+          <w:szCs w:val="22"/>
+        </w:rPr>
+      </w:pPr>
+    </w:p>
+    <w:p>
+      <w:pPr>
+        <w:rPr>
+          <w:rFonts w:asciiTheme="minorHAnsi" w:hAnsiTheme="minorHAnsi"/>
+          <w:sz w:val="22"/>
+          <w:szCs w:val="22"/>
+        </w:rPr>
+      </w:pPr>
     </w:p>
     <w:tbl>
       <w:tblPr>
@@ -5594,8 +5909,8 @@
                 <w:eastAsianLayout w:id="702364166" w:vert="1"/>
               </w:rPr>
             </w:pPr>
-            <w:bookmarkStart w:id="5" w:name="docs-internal-guid-ba5a1bf1-adae-5f1b-fd"/>
-            <w:bookmarkEnd w:id="5"/>
+            <w:bookmarkStart w:id="6" w:name="docs-internal-guid-ba5a1bf1-adae-5f1b-fd"/>
+            <w:bookmarkEnd w:id="6"/>
             <w:r>
               <w:rPr>
                 <w:rFonts w:asciiTheme="minorHAnsi" w:hAnsiTheme="minorHAnsi"/>
@@ -7274,6 +7589,7 @@
                 <w:sz w:val="22"/>
                 <w:szCs w:val="22"/>
               </w:rPr>
+              <w:lastRenderedPageBreak/>
               <w:t>Changement de profil en fonction des écouteurs</w:t>
             </w:r>
           </w:p>
@@ -7758,15 +8074,249 @@
                 <w:sz w:val="22"/>
                 <w:szCs w:val="22"/>
               </w:rPr>
-              <w:t>Changement de</w:t>
+              <w:t>Changement de profil en fonction de la Wi-fi</w:t>
             </w:r>
-            <w:r>
+          </w:p>
+        </w:tc>
+        <w:tc>
+          <w:tcPr>
+            <w:tcW w:w="450" w:type="dxa"/>
+            <w:tcBorders>
+              <w:top w:val="nil"/>
+              <w:left w:val="single" w:sz="2" w:space="0" w:color="000000"/>
+              <w:bottom w:val="single" w:sz="2" w:space="0" w:color="000000"/>
+              <w:right w:val="nil"/>
+            </w:tcBorders>
+            <w:shd w:val="clear" w:color="auto" w:fill="auto"/>
+            <w:tcMar>
+              <w:left w:w="54" w:type="dxa"/>
+            </w:tcMar>
+          </w:tcPr>
+          <w:p>
+            <w:pPr>
+              <w:pStyle w:val="Contenudetableau"/>
+              <w:rPr>
+                <w:rFonts w:asciiTheme="minorHAnsi" w:hAnsiTheme="minorHAnsi"/>
+              </w:rPr>
+            </w:pPr>
+          </w:p>
+        </w:tc>
+        <w:tc>
+          <w:tcPr>
+            <w:tcW w:w="450" w:type="dxa"/>
+            <w:tcBorders>
+              <w:top w:val="nil"/>
+              <w:left w:val="single" w:sz="2" w:space="0" w:color="000000"/>
+              <w:bottom w:val="single" w:sz="2" w:space="0" w:color="000000"/>
+              <w:right w:val="nil"/>
+            </w:tcBorders>
+            <w:shd w:val="clear" w:color="auto" w:fill="auto"/>
+            <w:tcMar>
+              <w:left w:w="54" w:type="dxa"/>
+            </w:tcMar>
+          </w:tcPr>
+          <w:p>
+            <w:pPr>
+              <w:pStyle w:val="Contenudetableau"/>
+              <w:rPr>
+                <w:rFonts w:asciiTheme="minorHAnsi" w:hAnsiTheme="minorHAnsi"/>
+              </w:rPr>
+            </w:pPr>
+          </w:p>
+        </w:tc>
+        <w:tc>
+          <w:tcPr>
+            <w:tcW w:w="450" w:type="dxa"/>
+            <w:tcBorders>
+              <w:top w:val="nil"/>
+              <w:left w:val="single" w:sz="2" w:space="0" w:color="000000"/>
+              <w:bottom w:val="single" w:sz="2" w:space="0" w:color="000000"/>
+              <w:right w:val="nil"/>
+            </w:tcBorders>
+            <w:shd w:val="clear" w:color="auto" w:fill="auto"/>
+            <w:tcMar>
+              <w:left w:w="54" w:type="dxa"/>
+            </w:tcMar>
+          </w:tcPr>
+          <w:p>
+            <w:pPr>
+              <w:pStyle w:val="Contenudetableau"/>
+              <w:rPr>
+                <w:rFonts w:asciiTheme="minorHAnsi" w:hAnsiTheme="minorHAnsi"/>
+              </w:rPr>
+            </w:pPr>
+          </w:p>
+        </w:tc>
+        <w:tc>
+          <w:tcPr>
+            <w:tcW w:w="450" w:type="dxa"/>
+            <w:tcBorders>
+              <w:top w:val="nil"/>
+              <w:left w:val="single" w:sz="2" w:space="0" w:color="000000"/>
+              <w:bottom w:val="single" w:sz="2" w:space="0" w:color="000000"/>
+              <w:right w:val="nil"/>
+            </w:tcBorders>
+            <w:shd w:val="clear" w:color="auto" w:fill="auto"/>
+            <w:tcMar>
+              <w:left w:w="54" w:type="dxa"/>
+            </w:tcMar>
+          </w:tcPr>
+          <w:p>
+            <w:pPr>
+              <w:pStyle w:val="Contenudetableau"/>
+              <w:rPr>
+                <w:rFonts w:asciiTheme="minorHAnsi" w:hAnsiTheme="minorHAnsi"/>
+              </w:rPr>
+            </w:pPr>
+          </w:p>
+        </w:tc>
+        <w:tc>
+          <w:tcPr>
+            <w:tcW w:w="450" w:type="dxa"/>
+            <w:tcBorders>
+              <w:top w:val="nil"/>
+              <w:left w:val="single" w:sz="2" w:space="0" w:color="000000"/>
+              <w:bottom w:val="single" w:sz="2" w:space="0" w:color="000000"/>
+              <w:right w:val="nil"/>
+            </w:tcBorders>
+            <w:shd w:val="clear" w:color="auto" w:fill="00B050"/>
+            <w:tcMar>
+              <w:left w:w="54" w:type="dxa"/>
+            </w:tcMar>
+          </w:tcPr>
+          <w:p>
+            <w:pPr>
+              <w:pStyle w:val="Contenudetableau"/>
+              <w:rPr>
+                <w:rFonts w:asciiTheme="minorHAnsi" w:hAnsiTheme="minorHAnsi"/>
+              </w:rPr>
+            </w:pPr>
+          </w:p>
+        </w:tc>
+        <w:tc>
+          <w:tcPr>
+            <w:tcW w:w="450" w:type="dxa"/>
+            <w:tcBorders>
+              <w:top w:val="nil"/>
+              <w:left w:val="single" w:sz="2" w:space="0" w:color="000000"/>
+              <w:bottom w:val="single" w:sz="2" w:space="0" w:color="000000"/>
+              <w:right w:val="nil"/>
+            </w:tcBorders>
+            <w:shd w:val="clear" w:color="auto" w:fill="00B050"/>
+            <w:tcMar>
+              <w:left w:w="54" w:type="dxa"/>
+            </w:tcMar>
+          </w:tcPr>
+          <w:p>
+            <w:pPr>
+              <w:pStyle w:val="Contenudetableau"/>
+              <w:rPr>
+                <w:rFonts w:asciiTheme="minorHAnsi" w:hAnsiTheme="minorHAnsi"/>
+              </w:rPr>
+            </w:pPr>
+          </w:p>
+        </w:tc>
+        <w:tc>
+          <w:tcPr>
+            <w:tcW w:w="450" w:type="dxa"/>
+            <w:tcBorders>
+              <w:top w:val="nil"/>
+              <w:left w:val="single" w:sz="2" w:space="0" w:color="000000"/>
+              <w:bottom w:val="single" w:sz="2" w:space="0" w:color="000000"/>
+              <w:right w:val="nil"/>
+            </w:tcBorders>
+            <w:shd w:val="clear" w:color="auto" w:fill="auto"/>
+            <w:tcMar>
+              <w:left w:w="54" w:type="dxa"/>
+            </w:tcMar>
+          </w:tcPr>
+          <w:p>
+            <w:pPr>
+              <w:pStyle w:val="Contenudetableau"/>
+              <w:rPr>
+                <w:rFonts w:asciiTheme="minorHAnsi" w:hAnsiTheme="minorHAnsi"/>
+              </w:rPr>
+            </w:pPr>
+          </w:p>
+        </w:tc>
+        <w:tc>
+          <w:tcPr>
+            <w:tcW w:w="450" w:type="dxa"/>
+            <w:tcBorders>
+              <w:top w:val="nil"/>
+              <w:left w:val="single" w:sz="2" w:space="0" w:color="000000"/>
+              <w:bottom w:val="single" w:sz="2" w:space="0" w:color="000000"/>
+              <w:right w:val="nil"/>
+            </w:tcBorders>
+            <w:shd w:val="clear" w:color="auto" w:fill="00B050"/>
+            <w:tcMar>
+              <w:left w:w="54" w:type="dxa"/>
+            </w:tcMar>
+          </w:tcPr>
+          <w:p>
+            <w:pPr>
+              <w:pStyle w:val="Contenudetableau"/>
+              <w:rPr>
+                <w:rFonts w:asciiTheme="minorHAnsi" w:hAnsiTheme="minorHAnsi"/>
+              </w:rPr>
+            </w:pPr>
+          </w:p>
+        </w:tc>
+        <w:tc>
+          <w:tcPr>
+            <w:tcW w:w="435" w:type="dxa"/>
+            <w:tcBorders>
+              <w:top w:val="nil"/>
+              <w:left w:val="single" w:sz="2" w:space="0" w:color="000000"/>
+              <w:bottom w:val="single" w:sz="2" w:space="0" w:color="000000"/>
+              <w:right w:val="single" w:sz="2" w:space="0" w:color="000000"/>
+            </w:tcBorders>
+            <w:shd w:val="clear" w:color="auto" w:fill="auto"/>
+            <w:tcMar>
+              <w:left w:w="54" w:type="dxa"/>
+            </w:tcMar>
+          </w:tcPr>
+          <w:p>
+            <w:pPr>
+              <w:pStyle w:val="Contenudetableau"/>
+              <w:rPr>
+                <w:rFonts w:asciiTheme="minorHAnsi" w:hAnsiTheme="minorHAnsi"/>
+              </w:rPr>
+            </w:pPr>
+          </w:p>
+        </w:tc>
+      </w:tr>
+      <w:tr>
+        <w:tc>
+          <w:tcPr>
+            <w:tcW w:w="5940" w:type="dxa"/>
+            <w:tcBorders>
+              <w:top w:val="nil"/>
+              <w:left w:val="single" w:sz="2" w:space="0" w:color="000000"/>
+              <w:bottom w:val="single" w:sz="2" w:space="0" w:color="000000"/>
+              <w:right w:val="nil"/>
+            </w:tcBorders>
+            <w:shd w:val="clear" w:color="auto" w:fill="auto"/>
+            <w:tcMar>
+              <w:left w:w="54" w:type="dxa"/>
+            </w:tcMar>
+          </w:tcPr>
+          <w:p>
+            <w:pPr>
+              <w:pStyle w:val="Contenudetableau"/>
               <w:rPr>
                 <w:rFonts w:asciiTheme="minorHAnsi" w:hAnsiTheme="minorHAnsi"/>
                 <w:sz w:val="22"/>
                 <w:szCs w:val="22"/>
               </w:rPr>
-              <w:t xml:space="preserve"> profil en fonction de la Wi-fi</w:t>
+            </w:pPr>
+            <w:r>
+              <w:rPr>
+                <w:rFonts w:asciiTheme="minorHAnsi" w:hAnsiTheme="minorHAnsi"/>
+                <w:sz w:val="22"/>
+                <w:szCs w:val="22"/>
+              </w:rPr>
+              <w:t>Changement de profil en fonction du Bluetooth</w:t>
             </w:r>
           </w:p>
         </w:tc>
@@ -7871,7 +8421,7 @@
               <w:bottom w:val="single" w:sz="2" w:space="0" w:color="000000"/>
               <w:right w:val="nil"/>
             </w:tcBorders>
-            <w:shd w:val="clear" w:color="auto" w:fill="00B050"/>
+            <w:shd w:val="clear" w:color="auto" w:fill="auto"/>
             <w:tcMar>
               <w:left w:w="54" w:type="dxa"/>
             </w:tcMar>
@@ -8008,8 +8558,7 @@
                 <w:sz w:val="22"/>
                 <w:szCs w:val="22"/>
               </w:rPr>
-              <w:lastRenderedPageBreak/>
-              <w:t>Changement de profil en fonction du Bluetooth</w:t>
+              <w:t>Changement de profil si le téléphone est (dé)branché</w:t>
             </w:r>
           </w:p>
         </w:tc>
@@ -8114,7 +8663,7 @@
               <w:bottom w:val="single" w:sz="2" w:space="0" w:color="000000"/>
               <w:right w:val="nil"/>
             </w:tcBorders>
-            <w:shd w:val="clear" w:color="auto" w:fill="auto"/>
+            <w:shd w:val="clear" w:color="auto" w:fill="00B050"/>
             <w:tcMar>
               <w:left w:w="54" w:type="dxa"/>
             </w:tcMar>
@@ -8251,7 +8800,7 @@
                 <w:sz w:val="22"/>
                 <w:szCs w:val="22"/>
               </w:rPr>
-              <w:t>Changement de profil si le téléphone est (dé)branché</w:t>
+              <w:t>Changement de profil si de la musique est jouée</w:t>
             </w:r>
           </w:p>
         </w:tc>
@@ -8493,257 +9042,7 @@
                 <w:sz w:val="22"/>
                 <w:szCs w:val="22"/>
               </w:rPr>
-              <w:t>Changement de profil si de la musique est jouée</w:t>
-            </w:r>
-          </w:p>
-        </w:tc>
-        <w:tc>
-          <w:tcPr>
-            <w:tcW w:w="450" w:type="dxa"/>
-            <w:tcBorders>
-              <w:top w:val="nil"/>
-              <w:left w:val="single" w:sz="2" w:space="0" w:color="000000"/>
-              <w:bottom w:val="single" w:sz="2" w:space="0" w:color="000000"/>
-              <w:right w:val="nil"/>
-            </w:tcBorders>
-            <w:shd w:val="clear" w:color="auto" w:fill="auto"/>
-            <w:tcMar>
-              <w:left w:w="54" w:type="dxa"/>
-            </w:tcMar>
-          </w:tcPr>
-          <w:p>
-            <w:pPr>
-              <w:pStyle w:val="Contenudetableau"/>
-              <w:rPr>
-                <w:rFonts w:asciiTheme="minorHAnsi" w:hAnsiTheme="minorHAnsi"/>
-              </w:rPr>
-            </w:pPr>
-          </w:p>
-        </w:tc>
-        <w:tc>
-          <w:tcPr>
-            <w:tcW w:w="450" w:type="dxa"/>
-            <w:tcBorders>
-              <w:top w:val="nil"/>
-              <w:left w:val="single" w:sz="2" w:space="0" w:color="000000"/>
-              <w:bottom w:val="single" w:sz="2" w:space="0" w:color="000000"/>
-              <w:right w:val="nil"/>
-            </w:tcBorders>
-            <w:shd w:val="clear" w:color="auto" w:fill="auto"/>
-            <w:tcMar>
-              <w:left w:w="54" w:type="dxa"/>
-            </w:tcMar>
-          </w:tcPr>
-          <w:p>
-            <w:pPr>
-              <w:pStyle w:val="Contenudetableau"/>
-              <w:rPr>
-                <w:rFonts w:asciiTheme="minorHAnsi" w:hAnsiTheme="minorHAnsi"/>
-              </w:rPr>
-            </w:pPr>
-          </w:p>
-        </w:tc>
-        <w:tc>
-          <w:tcPr>
-            <w:tcW w:w="450" w:type="dxa"/>
-            <w:tcBorders>
-              <w:top w:val="nil"/>
-              <w:left w:val="single" w:sz="2" w:space="0" w:color="000000"/>
-              <w:bottom w:val="single" w:sz="2" w:space="0" w:color="000000"/>
-              <w:right w:val="nil"/>
-            </w:tcBorders>
-            <w:shd w:val="clear" w:color="auto" w:fill="auto"/>
-            <w:tcMar>
-              <w:left w:w="54" w:type="dxa"/>
-            </w:tcMar>
-          </w:tcPr>
-          <w:p>
-            <w:pPr>
-              <w:pStyle w:val="Contenudetableau"/>
-              <w:rPr>
-                <w:rFonts w:asciiTheme="minorHAnsi" w:hAnsiTheme="minorHAnsi"/>
-              </w:rPr>
-            </w:pPr>
-          </w:p>
-        </w:tc>
-        <w:tc>
-          <w:tcPr>
-            <w:tcW w:w="450" w:type="dxa"/>
-            <w:tcBorders>
-              <w:top w:val="nil"/>
-              <w:left w:val="single" w:sz="2" w:space="0" w:color="000000"/>
-              <w:bottom w:val="single" w:sz="2" w:space="0" w:color="000000"/>
-              <w:right w:val="nil"/>
-            </w:tcBorders>
-            <w:shd w:val="clear" w:color="auto" w:fill="auto"/>
-            <w:tcMar>
-              <w:left w:w="54" w:type="dxa"/>
-            </w:tcMar>
-          </w:tcPr>
-          <w:p>
-            <w:pPr>
-              <w:pStyle w:val="Contenudetableau"/>
-              <w:rPr>
-                <w:rFonts w:asciiTheme="minorHAnsi" w:hAnsiTheme="minorHAnsi"/>
-              </w:rPr>
-            </w:pPr>
-          </w:p>
-        </w:tc>
-        <w:tc>
-          <w:tcPr>
-            <w:tcW w:w="450" w:type="dxa"/>
-            <w:tcBorders>
-              <w:top w:val="nil"/>
-              <w:left w:val="single" w:sz="2" w:space="0" w:color="000000"/>
-              <w:bottom w:val="single" w:sz="2" w:space="0" w:color="000000"/>
-              <w:right w:val="nil"/>
-            </w:tcBorders>
-            <w:shd w:val="clear" w:color="auto" w:fill="00B050"/>
-            <w:tcMar>
-              <w:left w:w="54" w:type="dxa"/>
-            </w:tcMar>
-          </w:tcPr>
-          <w:p>
-            <w:pPr>
-              <w:pStyle w:val="Contenudetableau"/>
-              <w:rPr>
-                <w:rFonts w:asciiTheme="minorHAnsi" w:hAnsiTheme="minorHAnsi"/>
-              </w:rPr>
-            </w:pPr>
-          </w:p>
-        </w:tc>
-        <w:tc>
-          <w:tcPr>
-            <w:tcW w:w="450" w:type="dxa"/>
-            <w:tcBorders>
-              <w:top w:val="nil"/>
-              <w:left w:val="single" w:sz="2" w:space="0" w:color="000000"/>
-              <w:bottom w:val="single" w:sz="2" w:space="0" w:color="000000"/>
-              <w:right w:val="nil"/>
-            </w:tcBorders>
-            <w:shd w:val="clear" w:color="auto" w:fill="00B050"/>
-            <w:tcMar>
-              <w:left w:w="54" w:type="dxa"/>
-            </w:tcMar>
-          </w:tcPr>
-          <w:p>
-            <w:pPr>
-              <w:pStyle w:val="Contenudetableau"/>
-              <w:rPr>
-                <w:rFonts w:asciiTheme="minorHAnsi" w:hAnsiTheme="minorHAnsi"/>
-              </w:rPr>
-            </w:pPr>
-          </w:p>
-        </w:tc>
-        <w:tc>
-          <w:tcPr>
-            <w:tcW w:w="450" w:type="dxa"/>
-            <w:tcBorders>
-              <w:top w:val="nil"/>
-              <w:left w:val="single" w:sz="2" w:space="0" w:color="000000"/>
-              <w:bottom w:val="single" w:sz="2" w:space="0" w:color="000000"/>
-              <w:right w:val="nil"/>
-            </w:tcBorders>
-            <w:shd w:val="clear" w:color="auto" w:fill="auto"/>
-            <w:tcMar>
-              <w:left w:w="54" w:type="dxa"/>
-            </w:tcMar>
-          </w:tcPr>
-          <w:p>
-            <w:pPr>
-              <w:pStyle w:val="Contenudetableau"/>
-              <w:rPr>
-                <w:rFonts w:asciiTheme="minorHAnsi" w:hAnsiTheme="minorHAnsi"/>
-              </w:rPr>
-            </w:pPr>
-          </w:p>
-        </w:tc>
-        <w:tc>
-          <w:tcPr>
-            <w:tcW w:w="450" w:type="dxa"/>
-            <w:tcBorders>
-              <w:top w:val="nil"/>
-              <w:left w:val="single" w:sz="2" w:space="0" w:color="000000"/>
-              <w:bottom w:val="single" w:sz="2" w:space="0" w:color="000000"/>
-              <w:right w:val="nil"/>
-            </w:tcBorders>
-            <w:shd w:val="clear" w:color="auto" w:fill="00B050"/>
-            <w:tcMar>
-              <w:left w:w="54" w:type="dxa"/>
-            </w:tcMar>
-          </w:tcPr>
-          <w:p>
-            <w:pPr>
-              <w:pStyle w:val="Contenudetableau"/>
-              <w:rPr>
-                <w:rFonts w:asciiTheme="minorHAnsi" w:hAnsiTheme="minorHAnsi"/>
-              </w:rPr>
-            </w:pPr>
-          </w:p>
-        </w:tc>
-        <w:tc>
-          <w:tcPr>
-            <w:tcW w:w="435" w:type="dxa"/>
-            <w:tcBorders>
-              <w:top w:val="nil"/>
-              <w:left w:val="single" w:sz="2" w:space="0" w:color="000000"/>
-              <w:bottom w:val="single" w:sz="2" w:space="0" w:color="000000"/>
-              <w:right w:val="single" w:sz="2" w:space="0" w:color="000000"/>
-            </w:tcBorders>
-            <w:shd w:val="clear" w:color="auto" w:fill="auto"/>
-            <w:tcMar>
-              <w:left w:w="54" w:type="dxa"/>
-            </w:tcMar>
-          </w:tcPr>
-          <w:p>
-            <w:pPr>
-              <w:pStyle w:val="Contenudetableau"/>
-              <w:rPr>
-                <w:rFonts w:asciiTheme="minorHAnsi" w:hAnsiTheme="minorHAnsi"/>
-              </w:rPr>
-            </w:pPr>
-          </w:p>
-        </w:tc>
-      </w:tr>
-      <w:tr>
-        <w:tc>
-          <w:tcPr>
-            <w:tcW w:w="5940" w:type="dxa"/>
-            <w:tcBorders>
-              <w:top w:val="nil"/>
-              <w:left w:val="single" w:sz="2" w:space="0" w:color="000000"/>
-              <w:bottom w:val="single" w:sz="2" w:space="0" w:color="000000"/>
-              <w:right w:val="nil"/>
-            </w:tcBorders>
-            <w:shd w:val="clear" w:color="auto" w:fill="auto"/>
-            <w:tcMar>
-              <w:left w:w="54" w:type="dxa"/>
-            </w:tcMar>
-          </w:tcPr>
-          <w:p>
-            <w:pPr>
-              <w:pStyle w:val="Contenudetableau"/>
-              <w:rPr>
-                <w:rFonts w:asciiTheme="minorHAnsi" w:hAnsiTheme="minorHAnsi"/>
-                <w:sz w:val="22"/>
-                <w:szCs w:val="22"/>
-              </w:rPr>
-            </w:pPr>
-            <w:r>
-              <w:rPr>
-                <w:rFonts w:asciiTheme="minorHAnsi" w:hAnsiTheme="minorHAnsi"/>
-                <w:sz w:val="22"/>
-                <w:szCs w:val="22"/>
-              </w:rPr>
-              <w:t xml:space="preserve">Profil dépendant de l’application au </w:t>
-            </w:r>
-            <w:r>
-              <w:rPr>
-                <w:rFonts w:asciiTheme="minorHAnsi" w:hAnsiTheme="minorHAnsi"/>
-                <w:sz w:val="22"/>
-                <w:szCs w:val="22"/>
-              </w:rPr>
-              <w:t>1</w:t>
+              <w:t>Profil dépendant de l’application au 1</w:t>
             </w:r>
             <w:r>
               <w:rPr>
@@ -9349,7 +9648,7 @@
               <w:bottom w:val="single" w:sz="2" w:space="0" w:color="000000"/>
               <w:right w:val="nil"/>
             </w:tcBorders>
-            <w:shd w:val="clear" w:color="auto" w:fill="00B050"/>
+            <w:shd w:val="clear" w:color="auto" w:fill="auto"/>
             <w:tcMar>
               <w:left w:w="54" w:type="dxa"/>
             </w:tcMar>
@@ -9372,7 +9671,7 @@
               <w:bottom w:val="single" w:sz="2" w:space="0" w:color="000000"/>
               <w:right w:val="nil"/>
             </w:tcBorders>
-            <w:shd w:val="clear" w:color="auto" w:fill="FFFFFF" w:themeFill="background1"/>
+            <w:shd w:val="clear" w:color="auto" w:fill="auto"/>
             <w:tcMar>
               <w:left w:w="54" w:type="dxa"/>
             </w:tcMar>
@@ -9784,8 +10083,6 @@
           <w:rFonts w:asciiTheme="minorHAnsi" w:hAnsiTheme="minorHAnsi"/>
         </w:rPr>
       </w:pPr>
-      <w:bookmarkStart w:id="6" w:name="_GoBack"/>
-      <w:bookmarkEnd w:id="6"/>
     </w:p>
     <w:sectPr>
       <w:headerReference w:type="default" r:id="rId20"/>
@@ -9831,6 +10128,7 @@
         <w:docPartUnique/>
       </w:docPartObj>
     </w:sdtPr>
+    <w:sdtEndPr/>
     <w:sdtContent>
       <w:p>
         <w:pPr>
@@ -9840,6 +10138,7 @@
           <w:rPr>
             <w:noProof/>
             <w:color w:val="808080" w:themeColor="background1" w:themeShade="80"/>
+            <w:lang w:eastAsia="fr-FR" w:bidi="ar-SA"/>
           </w:rPr>
           <mc:AlternateContent>
             <mc:Choice Requires="wpg">
@@ -9976,7 +10275,7 @@
                                   <w:rPr>
                                     <w:noProof/>
                                   </w:rPr>
-                                  <w:t>12</w:t>
+                                  <w:t>9</w:t>
                                 </w:r>
                                 <w:r>
                                   <w:fldChar w:fldCharType="end"/>
@@ -10026,7 +10325,7 @@
                             <w:rPr>
                               <w:noProof/>
                             </w:rPr>
-                            <w:t>12</w:t>
+                            <w:t>9</w:t>
                           </w:r>
                           <w:r>
                             <w:fldChar w:fldCharType="end"/>
@@ -10078,6 +10377,7 @@
       <w:dataBinding w:prefixMappings="xmlns:ns0='http://schemas.openxmlformats.org/package/2006/metadata/core-properties' xmlns:ns1='http://purl.org/dc/elements/1.1/'" w:xpath="/ns0:coreProperties[1]/ns1:title[1]" w:storeItemID="{6C3C8BC8-F283-45AE-878A-BAB7291924A1}"/>
       <w:text/>
     </w:sdtPr>
+    <w:sdtEndPr/>
     <w:sdtContent>
       <w:p>
         <w:pPr>
@@ -12286,36 +12586,7 @@
 </file>
 
 <file path=word/glossary/document.xml><?xml version="1.0" encoding="utf-8"?>
-<w:glossaryDocument xmlns:wpc="http://schemas.microsoft.com/office/word/2010/wordprocessingCanvas" xmlns:mc="http://schemas.openxmlformats.org/markup-compatibility/2006" xmlns:o="urn:schemas-microsoft-com:office:office" xmlns:r="http://schemas.openxmlformats.org/officeDocument/2006/relationships" xmlns:m="http://schemas.openxmlformats.org/officeDocument/2006/math" xmlns:v="urn:schemas-microsoft-com:vml" xmlns:wp14="http://schemas.microsoft.com/office/word/2010/wordprocessingDrawing" xmlns:wp="http://schemas.openxmlformats.org/drawingml/2006/wordprocessingDrawing" xmlns:w10="urn:schemas-microsoft-com:office:word" xmlns:w="http://schemas.openxmlformats.org/wordprocessingml/2006/main" xmlns:w14="http://schemas.microsoft.com/office/word/2010/wordml" xmlns:wpg="http://schemas.microsoft.com/office/word/2010/wordprocessingGroup" xmlns:wpi="http://schemas.microsoft.com/office/word/2010/wordprocessingInk" xmlns:wne="http://schemas.microsoft.com/office/word/2006/wordml" xmlns:wps="http://schemas.microsoft.com/office/word/2010/wordprocessingShape" mc:Ignorable="w14 wp14">
-  <w:docParts>
-    <w:docPart>
-      <w:docPartPr>
-        <w:name w:val="67A532D9CF904262B05DFC55E891E1EC"/>
-        <w:category>
-          <w:name w:val="Général"/>
-          <w:gallery w:val="placeholder"/>
-        </w:category>
-        <w:types>
-          <w:type w:val="bbPlcHdr"/>
-        </w:types>
-        <w:behaviors>
-          <w:behavior w:val="content"/>
-        </w:behaviors>
-        <w:guid w:val="{956DFAD1-536C-4288-BE8B-15316484E6D5}"/>
-      </w:docPartPr>
-      <w:docPartBody>
-        <w:p>
-          <w:pPr>
-            <w:pStyle w:val="67A532D9CF904262B05DFC55E891E1EC"/>
-          </w:pPr>
-          <w:r>
-            <w:t>[Titre du document]</w:t>
-          </w:r>
-        </w:p>
-      </w:docPartBody>
-    </w:docPart>
-  </w:docParts>
-</w:glossaryDocument>
+<w:glossaryDocument xmlns:wpc="http://schemas.microsoft.com/office/word/2010/wordprocessingCanvas" xmlns:mc="http://schemas.openxmlformats.org/markup-compatibility/2006" xmlns:o="urn:schemas-microsoft-com:office:office" xmlns:r="http://schemas.openxmlformats.org/officeDocument/2006/relationships" xmlns:m="http://schemas.openxmlformats.org/officeDocument/2006/math" xmlns:v="urn:schemas-microsoft-com:vml" xmlns:wp14="http://schemas.microsoft.com/office/word/2010/wordprocessingDrawing" xmlns:wp="http://schemas.openxmlformats.org/drawingml/2006/wordprocessingDrawing" xmlns:w10="urn:schemas-microsoft-com:office:word" xmlns:w="http://schemas.openxmlformats.org/wordprocessingml/2006/main" xmlns:w14="http://schemas.microsoft.com/office/word/2010/wordml" xmlns:wpg="http://schemas.microsoft.com/office/word/2010/wordprocessingGroup" xmlns:wpi="http://schemas.microsoft.com/office/word/2010/wordprocessingInk" xmlns:wne="http://schemas.microsoft.com/office/word/2006/wordml" xmlns:wps="http://schemas.microsoft.com/office/word/2010/wordprocessingShape" mc:Ignorable="w14 wp14"/>
 </file>
 
 <file path=word/glossary/fontTable.xml><?xml version="1.0" encoding="utf-8"?>
@@ -12422,7 +12693,9 @@
   <w:rsids>
     <w:rsidRoot w:val="005A3A2F"/>
     <w:rsid w:val="005A3A2F"/>
+    <w:rsid w:val="006317B0"/>
     <w:rsid w:val="007B4D57"/>
+    <w:rsid w:val="00C65627"/>
   </w:rsids>
   <m:mathPr>
     <m:mathFont m:val="Cambria Math"/>

</xml_diff>